<commit_message>
changes made to ANN
</commit_message>
<xml_diff>
--- a/neuralNetwork/ANN/webContent/ann.docx
+++ b/neuralNetwork/ANN/webContent/ann.docx
@@ -50,7 +50,7 @@
             <wp:extent cx="3876675" cy="1714500"/>
             <wp:effectExtent l="0" t="0" r="0" b="0"/>
             <wp:wrapSquare wrapText="largest"/>
-            <wp:docPr id="1" name="Image2" descr="" title=""/>
+            <wp:docPr id="1" name="Image2" descr=""/>
             <wp:cNvGraphicFramePr>
               <a:graphicFrameLocks xmlns:a="http://schemas.openxmlformats.org/drawingml/2006/main" noChangeAspect="1"/>
             </wp:cNvGraphicFramePr>
@@ -58,7 +58,7 @@
               <a:graphicData uri="http://schemas.openxmlformats.org/drawingml/2006/picture">
                 <pic:pic xmlns:pic="http://schemas.openxmlformats.org/drawingml/2006/picture">
                   <pic:nvPicPr>
-                    <pic:cNvPr id="1" name="Image2" descr="" title=""/>
+                    <pic:cNvPr id="1" name="Image2" descr=""/>
                     <pic:cNvPicPr>
                       <a:picLocks noChangeAspect="1" noChangeArrowheads="1"/>
                     </pic:cNvPicPr>
@@ -211,7 +211,7 @@
             <wp:extent cx="6120130" cy="2577465"/>
             <wp:effectExtent l="0" t="0" r="0" b="0"/>
             <wp:wrapSquare wrapText="largest"/>
-            <wp:docPr id="2" name="Image3" descr="" title=""/>
+            <wp:docPr id="2" name="Image3" descr=""/>
             <wp:cNvGraphicFramePr>
               <a:graphicFrameLocks xmlns:a="http://schemas.openxmlformats.org/drawingml/2006/main" noChangeAspect="1"/>
             </wp:cNvGraphicFramePr>
@@ -219,7 +219,7 @@
               <a:graphicData uri="http://schemas.openxmlformats.org/drawingml/2006/picture">
                 <pic:pic xmlns:pic="http://schemas.openxmlformats.org/drawingml/2006/picture">
                   <pic:nvPicPr>
-                    <pic:cNvPr id="2" name="Image3" descr="" title=""/>
+                    <pic:cNvPr id="2" name="Image3" descr=""/>
                     <pic:cNvPicPr>
                       <a:picLocks noChangeAspect="1" noChangeArrowheads="1"/>
                     </pic:cNvPicPr>
@@ -250,15 +250,18 @@
           <w:b/>
           <w:bCs/>
         </w:rPr>
-        <w:t>Why complex</w:t>
+        <w:t>W</w:t>
+      </w:r>
+      <w:r>
+        <w:rPr>
+          <w:b/>
+          <w:bCs/>
+        </w:rPr>
+        <w:t>hy complex</w:t>
       </w:r>
       <w:r>
         <w:rPr/>
-        <w:t xml:space="preserve">?? XOR gate is non linear compare to other logical gates like OR,AND,and NOR gate. </w:t>
-      </w:r>
-      <w:r>
-        <w:rPr/>
-        <w:t>Looking  at complexity given in figure 3 we can eaily infer that sigle straight line can seperate outputs in AND &amp; OR gate but it cannot differentiate between two outputs in XOR gate.</w:t>
+        <w:t>?? XOR gate is non linear compare to other logical gates like OR,AND,and NOR gate. Looking  at complexity given in figure 3 we can eaily infer that sigle straight line can seperate outputs in AND &amp; OR gate but it cannot differentiate between two outputs in XOR gate.</w:t>
       </w:r>
     </w:p>
     <w:p>
@@ -267,6 +270,8 @@
         <w:rPr>
           <w:rFonts w:ascii="Abyssinica SIL" w:hAnsi="Abyssinica SIL"/>
           <w:b w:val="false"/>
+          <w:b w:val="false"/>
+          <w:i w:val="false"/>
           <w:i w:val="false"/>
           <w:caps w:val="false"/>
           <w:smallCaps w:val="false"/>
@@ -309,7 +314,7 @@
         <w:pStyle w:val="TextBody"/>
         <w:widowControl/>
         <w:spacing w:before="150" w:after="150"/>
-        <w:ind w:start="150" w:end="150" w:hanging="0"/>
+        <w:ind w:left="150" w:right="150" w:hanging="0"/>
         <w:rPr>
           <w:rFonts w:ascii="Abyssinica SIL" w:hAnsi="Abyssinica SIL"/>
           <w:color w:val="000000"/>
@@ -343,7 +348,7 @@
         <w:pStyle w:val="TextBody"/>
         <w:widowControl/>
         <w:spacing w:before="0" w:after="0"/>
-        <w:ind w:start="150" w:end="150" w:hanging="0"/>
+        <w:ind w:left="150" w:right="150" w:hanging="0"/>
         <w:rPr>
           <w:rFonts w:ascii="Abyssinica SIL" w:hAnsi="Abyssinica SIL"/>
           <w:color w:val="000000"/>
@@ -377,7 +382,7 @@
         <w:pStyle w:val="TextBody"/>
         <w:widowControl/>
         <w:spacing w:before="0" w:after="0"/>
-        <w:ind w:start="150" w:end="150" w:hanging="0"/>
+        <w:ind w:left="150" w:right="150" w:hanging="0"/>
         <w:rPr>
           <w:rFonts w:ascii="Abyssinica SIL" w:hAnsi="Abyssinica SIL"/>
           <w:color w:val="000000"/>
@@ -411,7 +416,7 @@
         <w:pStyle w:val="TextBody"/>
         <w:widowControl/>
         <w:spacing w:before="0" w:after="0"/>
-        <w:ind w:start="150" w:end="150" w:hanging="0"/>
+        <w:ind w:left="150" w:right="150" w:hanging="0"/>
         <w:rPr>
           <w:rFonts w:ascii="Abyssinica SIL" w:hAnsi="Abyssinica SIL"/>
           <w:color w:val="000000"/>
@@ -464,24 +469,12 @@
       <w:bookmarkStart w:id="0" w:name="innercomp_ry7j1x6jimgimage"/>
       <w:bookmarkEnd w:id="0"/>
       <w:r>
-        <w:rPr>
-          <w:rFonts w:eastAsia="Arial;Helvetica;sans-serif" w:cs="Arial;Helvetica;sans-serif" w:ascii="Abyssinica SIL" w:hAnsi="Abyssinica SIL"/>
-          <w:b w:val="false"/>
-          <w:bCs w:val="false"/>
-          <w:i w:val="false"/>
-          <w:iCs w:val="false"/>
-          <w:caps w:val="false"/>
-          <w:smallCaps w:val="false"/>
-          <w:color w:val="000000"/>
-          <w:spacing w:val="0"/>
-          <w:sz w:val="24"/>
-          <w:szCs w:val="24"/>
-        </w:rPr>
+        <w:rPr/>
         <w:drawing>
           <wp:inline distT="0" distB="0" distL="0" distR="0">
             <wp:extent cx="1581150" cy="1581150"/>
             <wp:effectExtent l="0" t="0" r="0" b="0"/>
-            <wp:docPr id="3" name="Image4" descr="" title=""/>
+            <wp:docPr id="3" name="Image4" descr=""/>
             <wp:cNvGraphicFramePr>
               <a:graphicFrameLocks xmlns:a="http://schemas.openxmlformats.org/drawingml/2006/main" noChangeAspect="1"/>
             </wp:cNvGraphicFramePr>
@@ -489,7 +482,7 @@
               <a:graphicData uri="http://schemas.openxmlformats.org/drawingml/2006/picture">
                 <pic:pic xmlns:pic="http://schemas.openxmlformats.org/drawingml/2006/picture">
                   <pic:nvPicPr>
-                    <pic:cNvPr id="3" name="Image4" descr="" title=""/>
+                    <pic:cNvPr id="3" name="Image4" descr=""/>
                     <pic:cNvPicPr>
                       <a:picLocks noChangeAspect="1" noChangeArrowheads="1"/>
                     </pic:cNvPicPr>
@@ -532,10 +525,9 @@
       <w:pPr>
         <w:pStyle w:val="TextBody"/>
         <w:widowControl/>
-        <w:pBdr/>
-        <w:shd w:fill="FFFFFF" w:val="clear"/>
+        <w:shd w:val="clear" w:fill="FFFFFF"/>
         <w:spacing w:before="0" w:after="0"/>
-        <w:ind w:start="600" w:end="0" w:hanging="0"/>
+        <w:ind w:left="600" w:right="0" w:hanging="0"/>
         <w:rPr>
           <w:rFonts w:ascii="Abyssinica SIL" w:hAnsi="Abyssinica SIL"/>
           <w:caps w:val="false"/>
@@ -563,10 +555,9 @@
       <w:pPr>
         <w:pStyle w:val="TextBody"/>
         <w:widowControl/>
-        <w:pBdr/>
-        <w:shd w:fill="FFFFFF" w:val="clear"/>
+        <w:shd w:val="clear" w:fill="FFFFFF"/>
         <w:spacing w:before="0" w:after="0"/>
-        <w:ind w:start="600" w:end="0" w:hanging="0"/>
+        <w:ind w:left="600" w:right="0" w:hanging="0"/>
         <w:rPr>
           <w:rFonts w:ascii="Abyssinica SIL" w:hAnsi="Abyssinica SIL"/>
           <w:caps w:val="false"/>
@@ -594,13 +585,14 @@
       <w:pPr>
         <w:pStyle w:val="TextBody"/>
         <w:widowControl/>
-        <w:pBdr/>
-        <w:shd w:fill="FFFFFF" w:val="clear"/>
+        <w:shd w:val="clear" w:fill="FFFFFF"/>
         <w:spacing w:before="0" w:after="0"/>
-        <w:ind w:start="600" w:end="0" w:hanging="0"/>
-        <w:rPr>
-          <w:rFonts w:ascii="Abyssinica SIL" w:hAnsi="Abyssinica SIL"/>
-          <w:b w:val="false"/>
+        <w:ind w:left="600" w:right="0" w:hanging="0"/>
+        <w:rPr>
+          <w:rFonts w:ascii="Abyssinica SIL" w:hAnsi="Abyssinica SIL"/>
+          <w:b w:val="false"/>
+          <w:b w:val="false"/>
+          <w:i w:val="false"/>
           <w:i w:val="false"/>
           <w:caps w:val="false"/>
           <w:smallCaps w:val="false"/>
@@ -623,41 +615,6 @@
           <w:szCs w:val="24"/>
         </w:rPr>
         <w:t>To separate the points of XOR, you'll have to use at least two lines (or any other shaped functions). This will require two separate perceptrons. Then, you could use a third perceptron to separate the intermediate results on the basis of sign.</w:t>
-      </w:r>
-    </w:p>
-    <w:p>
-      <w:pPr>
-        <w:sectPr>
-          <w:type w:val="continuous"/>
-          <w:pgSz w:w="11906" w:h="16838"/>
-          <w:pgMar w:left="1134" w:right="1134" w:header="0" w:top="1134" w:footer="0" w:bottom="1134" w:gutter="0"/>
-          <w:pgNumType w:fmt="decimal"/>
-          <w:formProt w:val="false"/>
-          <w:textDirection w:val="lrTb"/>
-          <w:docGrid w:type="default" w:linePitch="312" w:charSpace="4294961151"/>
-        </w:sectPr>
-      </w:pPr>
-    </w:p>
-    <w:p>
-      <w:pPr>
-        <w:pStyle w:val="TextBody"/>
-        <w:widowControl/>
-        <w:spacing w:before="150" w:after="150"/>
-        <w:ind w:start="150" w:end="150" w:hanging="0"/>
-        <w:rPr>
-          <w:rFonts w:ascii="Abyssinica SIL" w:hAnsi="Abyssinica SIL"/>
-          <w:color w:val="000000"/>
-          <w:sz w:val="24"/>
-          <w:szCs w:val="24"/>
-        </w:rPr>
-      </w:pPr>
-      <w:r>
-        <w:rPr>
-          <w:rFonts w:ascii="Abyssinica SIL" w:hAnsi="Abyssinica SIL"/>
-          <w:color w:val="000000"/>
-          <w:sz w:val="24"/>
-          <w:szCs w:val="24"/>
-        </w:rPr>
       </w:r>
     </w:p>
     <w:p>
@@ -676,8 +633,8 @@
       <w:pPr>
         <w:pStyle w:val="TextBody"/>
         <w:widowControl/>
-        <w:spacing w:before="0" w:after="0"/>
-        <w:ind w:start="150" w:end="150" w:hanging="0"/>
+        <w:spacing w:before="150" w:after="150"/>
+        <w:ind w:left="150" w:right="150" w:hanging="0"/>
         <w:rPr>
           <w:rFonts w:ascii="Abyssinica SIL" w:hAnsi="Abyssinica SIL"/>
           <w:color w:val="000000"/>
@@ -711,7 +668,7 @@
         <w:pStyle w:val="TextBody"/>
         <w:widowControl/>
         <w:spacing w:before="0" w:after="0"/>
-        <w:ind w:start="150" w:end="150" w:hanging="0"/>
+        <w:ind w:left="150" w:right="150" w:hanging="0"/>
         <w:rPr>
           <w:rFonts w:ascii="Abyssinica SIL" w:hAnsi="Abyssinica SIL"/>
           <w:color w:val="000000"/>
@@ -745,7 +702,7 @@
         <w:pStyle w:val="TextBody"/>
         <w:widowControl/>
         <w:spacing w:before="0" w:after="0"/>
-        <w:ind w:start="150" w:end="150" w:hanging="0"/>
+        <w:ind w:left="150" w:right="150" w:hanging="0"/>
         <w:rPr>
           <w:rFonts w:ascii="Abyssinica SIL" w:hAnsi="Abyssinica SIL"/>
           <w:color w:val="000000"/>
@@ -779,6 +736,40 @@
         <w:pStyle w:val="TextBody"/>
         <w:widowControl/>
         <w:spacing w:before="0" w:after="0"/>
+        <w:ind w:left="150" w:right="150" w:hanging="0"/>
+        <w:rPr>
+          <w:rFonts w:ascii="Abyssinica SIL" w:hAnsi="Abyssinica SIL"/>
+          <w:color w:val="000000"/>
+          <w:sz w:val="24"/>
+          <w:szCs w:val="24"/>
+        </w:rPr>
+      </w:pPr>
+      <w:r>
+        <w:rPr>
+          <w:rFonts w:ascii="Abyssinica SIL" w:hAnsi="Abyssinica SIL"/>
+          <w:color w:val="000000"/>
+          <w:sz w:val="24"/>
+          <w:szCs w:val="24"/>
+        </w:rPr>
+      </w:r>
+    </w:p>
+    <w:p>
+      <w:pPr>
+        <w:sectPr>
+          <w:type w:val="continuous"/>
+          <w:pgSz w:w="11906" w:h="16838"/>
+          <w:pgMar w:left="1134" w:right="1134" w:header="0" w:top="1134" w:footer="0" w:bottom="1134" w:gutter="0"/>
+          <w:formProt w:val="false"/>
+          <w:textDirection w:val="lrTb"/>
+          <w:docGrid w:type="default" w:linePitch="312" w:charSpace="4294961151"/>
+        </w:sectPr>
+      </w:pPr>
+    </w:p>
+    <w:p>
+      <w:pPr>
+        <w:pStyle w:val="TextBody"/>
+        <w:widowControl/>
+        <w:spacing w:before="0" w:after="0"/>
         <w:rPr>
           <w:rFonts w:ascii="Abyssinica SIL" w:hAnsi="Abyssinica SIL" w:eastAsia="Arial;Helvetica;sans-serif" w:cs="Arial;Helvetica;sans-serif"/>
           <w:b w:val="false"/>
@@ -798,24 +789,12 @@
       <w:bookmarkStart w:id="1" w:name="innercomp_sow729maimgimage"/>
       <w:bookmarkEnd w:id="1"/>
       <w:r>
-        <w:rPr>
-          <w:rFonts w:eastAsia="Arial;Helvetica;sans-serif" w:cs="Arial;Helvetica;sans-serif" w:ascii="Abyssinica SIL" w:hAnsi="Abyssinica SIL"/>
-          <w:b w:val="false"/>
-          <w:bCs w:val="false"/>
-          <w:i w:val="false"/>
-          <w:iCs w:val="false"/>
-          <w:caps w:val="false"/>
-          <w:smallCaps w:val="false"/>
-          <w:color w:val="000000"/>
-          <w:spacing w:val="0"/>
-          <w:sz w:val="24"/>
-          <w:szCs w:val="24"/>
-        </w:rPr>
+        <w:rPr/>
         <w:drawing>
           <wp:inline distT="0" distB="0" distL="0" distR="0">
             <wp:extent cx="1581150" cy="1581150"/>
             <wp:effectExtent l="0" t="0" r="0" b="0"/>
-            <wp:docPr id="4" name="Image5" descr="" title=""/>
+            <wp:docPr id="4" name="Image5" descr=""/>
             <wp:cNvGraphicFramePr>
               <a:graphicFrameLocks xmlns:a="http://schemas.openxmlformats.org/drawingml/2006/main" noChangeAspect="1"/>
             </wp:cNvGraphicFramePr>
@@ -823,7 +802,7 @@
               <a:graphicData uri="http://schemas.openxmlformats.org/drawingml/2006/picture">
                 <pic:pic xmlns:pic="http://schemas.openxmlformats.org/drawingml/2006/picture">
                   <pic:nvPicPr>
-                    <pic:cNvPr id="4" name="Image5" descr="" title=""/>
+                    <pic:cNvPr id="4" name="Image5" descr=""/>
                     <pic:cNvPicPr>
                       <a:picLocks noChangeAspect="1" noChangeArrowheads="1"/>
                     </pic:cNvPicPr>
@@ -852,27 +831,16 @@
     </w:p>
     <w:p>
       <w:pPr>
-        <w:sectPr>
-          <w:type w:val="continuous"/>
-          <w:pgSz w:w="11906" w:h="16838"/>
-          <w:pgMar w:left="1134" w:right="1134" w:header="0" w:top="1134" w:footer="0" w:bottom="1134" w:gutter="0"/>
-          <w:formProt w:val="false"/>
-          <w:textDirection w:val="lrTb"/>
-          <w:docGrid w:type="default" w:linePitch="312" w:charSpace="4294961151"/>
-        </w:sectPr>
-      </w:pPr>
-    </w:p>
-    <w:p>
-      <w:pPr>
         <w:pStyle w:val="TextBody"/>
         <w:widowControl/>
-        <w:pBdr/>
-        <w:shd w:fill="FFFFFF" w:val="clear"/>
+        <w:shd w:val="clear" w:fill="FFFFFF"/>
         <w:spacing w:before="0" w:after="0"/>
-        <w:ind w:start="600" w:end="0" w:hanging="0"/>
-        <w:rPr>
-          <w:rFonts w:ascii="Abyssinica SIL" w:hAnsi="Abyssinica SIL"/>
-          <w:b w:val="false"/>
+        <w:ind w:left="600" w:right="0" w:hanging="0"/>
+        <w:rPr>
+          <w:rFonts w:ascii="Abyssinica SIL" w:hAnsi="Abyssinica SIL"/>
+          <w:b w:val="false"/>
+          <w:b w:val="false"/>
+          <w:i w:val="false"/>
           <w:i w:val="false"/>
           <w:caps w:val="false"/>
           <w:smallCaps w:val="false"/>
@@ -1020,6 +988,65 @@
       <w:pPr>
         <w:pStyle w:val="Normal"/>
         <w:rPr>
+          <w:b/>
+          <w:b/>
+          <w:bCs/>
+        </w:rPr>
+      </w:pPr>
+      <w:r>
+        <w:rPr>
+          <w:rFonts w:ascii="Abyssinica SIL" w:hAnsi="Abyssinica SIL"/>
+          <w:b/>
+          <w:bCs/>
+          <w:color w:val="000000"/>
+          <w:sz w:val="24"/>
+          <w:szCs w:val="24"/>
+        </w:rPr>
+        <w:t>[network diagram here]</w:t>
+      </w:r>
+    </w:p>
+    <w:p>
+      <w:pPr>
+        <w:pStyle w:val="Normal"/>
+        <w:rPr>
+          <w:b w:val="false"/>
+          <w:b w:val="false"/>
+          <w:bCs w:val="false"/>
+        </w:rPr>
+      </w:pPr>
+      <w:r>
+        <w:rPr>
+          <w:rFonts w:ascii="Abyssinica SIL" w:hAnsi="Abyssinica SIL"/>
+          <w:b w:val="false"/>
+          <w:bCs w:val="false"/>
+          <w:color w:val="000000"/>
+          <w:sz w:val="24"/>
+          <w:szCs w:val="24"/>
+        </w:rPr>
+        <w:t>Give expanation about network</w:t>
+      </w:r>
+    </w:p>
+    <w:p>
+      <w:pPr>
+        <w:pStyle w:val="Normal"/>
+        <w:rPr>
+          <w:rFonts w:ascii="Abyssinica SIL" w:hAnsi="Abyssinica SIL"/>
+          <w:b/>
+          <w:b/>
+          <w:bCs/>
+          <w:color w:val="000000"/>
+          <w:sz w:val="24"/>
+          <w:szCs w:val="24"/>
+        </w:rPr>
+      </w:pPr>
+      <w:r>
+        <w:rPr/>
+      </w:r>
+    </w:p>
+    <w:p>
+      <w:pPr>
+        <w:pStyle w:val="Normal"/>
+        <w:rPr>
           <w:rFonts w:ascii="Abyssinica SIL" w:hAnsi="Abyssinica SIL"/>
           <w:b/>
           <w:b/>
@@ -1436,10 +1463,9 @@
       </w:pPr>
       <w:r>
         <w:rPr>
-          <w:rFonts w:ascii="Source Code Pro" w:hAnsi="Source Code Pro"/>
-          <w:color w:val="A9B7C6"/>
-          <w:sz w:val="21"/>
-          <w:szCs w:val="24"/>
+          <w:b/>
+          <w:shadow/>
+          <w:u w:val="single"/>
         </w:rPr>
       </w:r>
     </w:p>
@@ -1463,185 +1489,53 @@
           <w:szCs w:val="24"/>
           <w:u w:val="single"/>
         </w:rPr>
-        <w:t xml:space="preserve">pythonically </w:t>
-      </w:r>
-      <w:r>
-        <w:rPr>
-          <w:rFonts w:ascii="Source Code Pro" w:hAnsi="Source Code Pro"/>
+        <w:t>pythonically XOR[i][0], XOR[i][1]  will give input 1 and 2 and XOR[i][2] will give output for any value of i:[0,1,2,3]</w:t>
+      </w:r>
+    </w:p>
+    <w:p>
+      <w:pPr>
+        <w:pStyle w:val="Default"/>
+        <w:rPr>
+          <w:rFonts w:ascii="Abyssinica SIL" w:hAnsi="Abyssinica SIL"/>
+          <w:color w:val="000000"/>
+          <w:sz w:val="24"/>
+          <w:szCs w:val="24"/>
+        </w:rPr>
+      </w:pPr>
+      <w:r>
+        <w:rPr>
+          <w:rFonts w:ascii="Abyssinica SIL" w:hAnsi="Abyssinica SIL"/>
           <w:b/>
           <w:shadow/>
-          <w:color w:val="A9B7C6"/>
-          <w:sz w:val="21"/>
+          <w:color w:val="000000"/>
+          <w:sz w:val="24"/>
           <w:szCs w:val="24"/>
           <w:u w:val="single"/>
         </w:rPr>
-        <w:t>XOR</w:t>
-      </w:r>
-      <w:r>
-        <w:rPr>
-          <w:rFonts w:ascii="Source Code Pro" w:hAnsi="Source Code Pro"/>
+        <w:t xml:space="preserve">Where in each ssub array first two element represents input 1 and 2 and third  element represent desired output. </w:t>
+      </w:r>
+    </w:p>
+    <w:p>
+      <w:pPr>
+        <w:pStyle w:val="Default"/>
+        <w:rPr>
+          <w:rFonts w:ascii="Abyssinica SIL" w:hAnsi="Abyssinica SIL"/>
+          <w:color w:val="000000"/>
+          <w:sz w:val="24"/>
+          <w:szCs w:val="24"/>
+        </w:rPr>
+      </w:pPr>
+      <w:r>
+        <w:rPr>
+          <w:rFonts w:ascii="Abyssinica SIL" w:hAnsi="Abyssinica SIL"/>
           <w:b/>
           <w:shadow/>
-          <w:color w:val="A9B7C6"/>
-          <w:sz w:val="21"/>
+          <w:color w:val="000000"/>
+          <w:sz w:val="24"/>
           <w:szCs w:val="24"/>
           <w:u w:val="single"/>
         </w:rPr>
-        <w:t xml:space="preserve">[i][0], </w:t>
-      </w:r>
-      <w:r>
-        <w:rPr>
-          <w:rFonts w:ascii="Source Code Pro" w:hAnsi="Source Code Pro"/>
-          <w:b/>
-          <w:shadow/>
-          <w:color w:val="A9B7C6"/>
-          <w:sz w:val="21"/>
-          <w:szCs w:val="24"/>
-          <w:u w:val="single"/>
-        </w:rPr>
-        <w:t>XOR</w:t>
-      </w:r>
-      <w:r>
-        <w:rPr>
-          <w:rFonts w:ascii="Source Code Pro" w:hAnsi="Source Code Pro"/>
-          <w:b/>
-          <w:shadow/>
-          <w:color w:val="A9B7C6"/>
-          <w:sz w:val="21"/>
-          <w:szCs w:val="24"/>
-          <w:u w:val="single"/>
-        </w:rPr>
-        <w:t xml:space="preserve">[i][1]  </w:t>
-      </w:r>
-      <w:r>
-        <w:rPr>
-          <w:rFonts w:ascii="Source Code Pro" w:hAnsi="Source Code Pro"/>
-          <w:b/>
-          <w:shadow/>
-          <w:color w:val="A9B7C6"/>
-          <w:sz w:val="21"/>
-          <w:szCs w:val="24"/>
-          <w:u w:val="single"/>
-        </w:rPr>
-        <w:t xml:space="preserve">will give input 1 and 2 and </w:t>
-      </w:r>
-      <w:r>
-        <w:rPr>
-          <w:rFonts w:ascii="Source Code Pro" w:hAnsi="Source Code Pro"/>
-          <w:b/>
-          <w:shadow/>
-          <w:color w:val="A9B7C6"/>
-          <w:sz w:val="21"/>
-          <w:szCs w:val="24"/>
-          <w:u w:val="single"/>
-        </w:rPr>
-        <w:t>XOR</w:t>
-      </w:r>
-      <w:r>
-        <w:rPr>
-          <w:rFonts w:ascii="Source Code Pro" w:hAnsi="Source Code Pro"/>
-          <w:b/>
-          <w:shadow/>
-          <w:color w:val="A9B7C6"/>
-          <w:sz w:val="21"/>
-          <w:szCs w:val="24"/>
-          <w:u w:val="single"/>
-        </w:rPr>
-        <w:t>[i][</w:t>
-      </w:r>
-      <w:r>
-        <w:rPr>
-          <w:rFonts w:ascii="Source Code Pro" w:hAnsi="Source Code Pro"/>
-          <w:b/>
-          <w:shadow/>
-          <w:color w:val="A9B7C6"/>
-          <w:sz w:val="21"/>
-          <w:szCs w:val="24"/>
-          <w:u w:val="single"/>
-        </w:rPr>
-        <w:t>2</w:t>
-      </w:r>
-      <w:r>
-        <w:rPr>
-          <w:rFonts w:ascii="Source Code Pro" w:hAnsi="Source Code Pro"/>
-          <w:b/>
-          <w:shadow/>
-          <w:color w:val="A9B7C6"/>
-          <w:sz w:val="21"/>
-          <w:szCs w:val="24"/>
-          <w:u w:val="single"/>
-        </w:rPr>
-        <w:t xml:space="preserve">] </w:t>
-      </w:r>
-      <w:r>
-        <w:rPr>
-          <w:rFonts w:ascii="Source Code Pro" w:hAnsi="Source Code Pro"/>
-          <w:b/>
-          <w:shadow/>
-          <w:color w:val="A9B7C6"/>
-          <w:sz w:val="21"/>
-          <w:szCs w:val="24"/>
-          <w:u w:val="single"/>
-        </w:rPr>
-        <w:t>will give output for any value of i:[0,1,2,3]</w:t>
-      </w:r>
-    </w:p>
-    <w:p>
-      <w:pPr>
-        <w:pStyle w:val="Default"/>
-        <w:rPr>
-          <w:rFonts w:ascii="Abyssinica SIL" w:hAnsi="Abyssinica SIL"/>
-          <w:color w:val="000000"/>
-          <w:sz w:val="24"/>
-          <w:szCs w:val="24"/>
-        </w:rPr>
-      </w:pPr>
-      <w:r>
-        <w:rPr>
-          <w:rFonts w:ascii="Abyssinica SIL" w:hAnsi="Abyssinica SIL"/>
-          <w:b/>
-          <w:shadow/>
-          <w:color w:val="000000"/>
-          <w:sz w:val="24"/>
-          <w:szCs w:val="24"/>
-          <w:u w:val="single"/>
-        </w:rPr>
-        <w:t xml:space="preserve">Where in each ssub array first two element represents input 1 and 2 and third  element represent desired output. </w:t>
-      </w:r>
-    </w:p>
-    <w:p>
-      <w:pPr>
-        <w:pStyle w:val="Default"/>
-        <w:rPr>
-          <w:rFonts w:ascii="Abyssinica SIL" w:hAnsi="Abyssinica SIL"/>
-          <w:color w:val="000000"/>
-          <w:sz w:val="24"/>
-          <w:szCs w:val="24"/>
-        </w:rPr>
-      </w:pPr>
-      <w:r>
-        <w:rPr>
-          <w:rFonts w:ascii="Abyssinica SIL" w:hAnsi="Abyssinica SIL"/>
-          <w:b/>
-          <w:shadow/>
-          <w:color w:val="000000"/>
-          <w:sz w:val="24"/>
-          <w:szCs w:val="24"/>
-          <w:u w:val="single"/>
-        </w:rPr>
-        <w:t xml:space="preserve">Step </w:t>
-      </w:r>
-      <w:r>
-        <w:rPr>
-          <w:rFonts w:ascii="Abyssinica SIL" w:hAnsi="Abyssinica SIL"/>
-          <w:b/>
-          <w:shadow/>
-          <w:color w:val="000000"/>
-          <w:sz w:val="24"/>
-          <w:szCs w:val="24"/>
-          <w:u w:val="single"/>
-        </w:rPr>
-        <w:t>2</w:t>
+        <w:t>Step 2</w:t>
       </w:r>
       <w:r>
         <w:rPr>
@@ -1685,8 +1579,8 @@
         </w:tabs>
         <w:bidi w:val="0"/>
         <w:spacing w:lineRule="auto" w:line="240" w:before="0" w:after="0"/>
-        <w:ind w:start="540" w:end="0" w:hanging="540"/>
-        <w:jc w:val="start"/>
+        <w:ind w:left="540" w:right="0" w:hanging="540"/>
+        <w:jc w:val="left"/>
         <w:rPr>
           <w:b w:val="false"/>
           <w:b w:val="false"/>
@@ -1709,7 +1603,27 @@
           <w:sz w:val="24"/>
           <w:szCs w:val="24"/>
         </w:rPr>
-        <w:t>Set all the weights and threshold levels of the network to random numbers uniformly distributed inside a small range:</w:t>
+        <w:t xml:space="preserve">Set all the weights and threshold levels of the network to random numbers uniformly distributed inside a small range </w:t>
+      </w:r>
+      <w:r>
+        <w:rPr>
+          <w:rFonts w:ascii="Abyssinica SIL" w:hAnsi="Abyssinica SIL"/>
+          <w:shadow/>
+          <w:color w:val="000000"/>
+          <w:sz w:val="24"/>
+          <w:szCs w:val="24"/>
+        </w:rPr>
+        <w:t>(0-1)</w:t>
+      </w:r>
+      <w:r>
+        <w:rPr>
+          <w:rFonts w:ascii="Abyssinica SIL" w:hAnsi="Abyssinica SIL"/>
+          <w:shadow/>
+          <w:color w:val="000000"/>
+          <w:sz w:val="24"/>
+          <w:szCs w:val="24"/>
+        </w:rPr>
+        <w:t>:</w:t>
       </w:r>
     </w:p>
     <w:p>
@@ -1731,8 +1645,8 @@
         </w:tabs>
         <w:bidi w:val="0"/>
         <w:spacing w:lineRule="auto" w:line="240" w:before="0" w:after="0"/>
-        <w:ind w:start="540" w:end="0" w:hanging="540"/>
-        <w:jc w:val="start"/>
+        <w:ind w:left="540" w:right="0" w:hanging="540"/>
+        <w:jc w:val="left"/>
         <w:rPr>
           <w:rFonts w:ascii="Abyssinica SIL" w:hAnsi="Abyssinica SIL"/>
           <w:b w:val="false"/>
@@ -1771,8 +1685,8 @@
         </w:tabs>
         <w:bidi w:val="0"/>
         <w:spacing w:lineRule="auto" w:line="240" w:before="0" w:after="0"/>
-        <w:ind w:start="540" w:end="0" w:hanging="540"/>
-        <w:jc w:val="start"/>
+        <w:ind w:left="540" w:right="0" w:hanging="540"/>
+        <w:jc w:val="left"/>
         <w:rPr>
           <w:rFonts w:ascii="Abyssinica SIL" w:hAnsi="Abyssinica SIL"/>
           <w:b/>
@@ -1814,8 +1728,8 @@
         </w:tabs>
         <w:bidi w:val="0"/>
         <w:spacing w:lineRule="auto" w:line="240" w:before="0" w:after="0"/>
-        <w:ind w:start="540" w:end="0" w:hanging="540"/>
-        <w:jc w:val="start"/>
+        <w:ind w:left="540" w:right="0" w:hanging="540"/>
+        <w:jc w:val="left"/>
         <w:rPr>
           <w:rFonts w:ascii="Abyssinica SIL" w:hAnsi="Abyssinica SIL"/>
           <w:b w:val="false"/>
@@ -1865,8 +1779,8 @@
         </w:tabs>
         <w:bidi w:val="0"/>
         <w:spacing w:lineRule="auto" w:line="240" w:before="0" w:after="0"/>
-        <w:ind w:start="540" w:end="0" w:hanging="540"/>
-        <w:jc w:val="start"/>
+        <w:ind w:left="540" w:right="0" w:hanging="540"/>
+        <w:jc w:val="left"/>
         <w:rPr>
           <w:rFonts w:ascii="Abyssinica SIL" w:hAnsi="Abyssinica SIL"/>
           <w:color w:val="000000"/>
@@ -1914,8 +1828,8 @@
         </w:tabs>
         <w:bidi w:val="0"/>
         <w:spacing w:lineRule="auto" w:line="240" w:before="0" w:after="0"/>
-        <w:ind w:start="540" w:end="0" w:hanging="540"/>
-        <w:jc w:val="start"/>
+        <w:ind w:left="540" w:right="0" w:hanging="540"/>
+        <w:jc w:val="left"/>
         <w:rPr>
           <w:rFonts w:ascii="Abyssinica SIL" w:hAnsi="Abyssinica SIL"/>
           <w:color w:val="000000"/>
@@ -1963,8 +1877,8 @@
         </w:tabs>
         <w:bidi w:val="0"/>
         <w:spacing w:lineRule="auto" w:line="240" w:before="0" w:after="0"/>
-        <w:ind w:start="540" w:end="0" w:hanging="540"/>
-        <w:jc w:val="start"/>
+        <w:ind w:left="540" w:right="0" w:hanging="540"/>
+        <w:jc w:val="left"/>
         <w:rPr>
           <w:rFonts w:ascii="Abyssinica SIL" w:hAnsi="Abyssinica SIL"/>
           <w:color w:val="000000"/>
@@ -2012,8 +1926,8 @@
         </w:tabs>
         <w:bidi w:val="0"/>
         <w:spacing w:lineRule="auto" w:line="240" w:before="0" w:after="0"/>
-        <w:ind w:start="540" w:end="0" w:hanging="540"/>
-        <w:jc w:val="start"/>
+        <w:ind w:left="540" w:right="0" w:hanging="540"/>
+        <w:jc w:val="left"/>
         <w:rPr>
           <w:rFonts w:ascii="Abyssinica SIL" w:hAnsi="Abyssinica SIL"/>
           <w:color w:val="000000"/>
@@ -2061,8 +1975,8 @@
         </w:tabs>
         <w:bidi w:val="0"/>
         <w:spacing w:lineRule="auto" w:line="240" w:before="0" w:after="0"/>
-        <w:ind w:start="540" w:end="0" w:hanging="540"/>
-        <w:jc w:val="start"/>
+        <w:ind w:left="540" w:right="0" w:hanging="540"/>
+        <w:jc w:val="left"/>
         <w:rPr>
           <w:rFonts w:ascii="Abyssinica SIL" w:hAnsi="Abyssinica SIL"/>
           <w:color w:val="000000"/>
@@ -2110,8 +2024,8 @@
         </w:tabs>
         <w:bidi w:val="0"/>
         <w:spacing w:lineRule="auto" w:line="240" w:before="0" w:after="0"/>
-        <w:ind w:start="540" w:end="0" w:hanging="540"/>
-        <w:jc w:val="start"/>
+        <w:ind w:left="540" w:right="0" w:hanging="540"/>
+        <w:jc w:val="left"/>
         <w:rPr>
           <w:rFonts w:ascii="Abyssinica SIL" w:hAnsi="Abyssinica SIL"/>
           <w:color w:val="000000"/>
@@ -2159,8 +2073,8 @@
         </w:tabs>
         <w:bidi w:val="0"/>
         <w:spacing w:lineRule="auto" w:line="240" w:before="0" w:after="0"/>
-        <w:ind w:start="540" w:end="0" w:hanging="540"/>
-        <w:jc w:val="start"/>
+        <w:ind w:left="540" w:right="0" w:hanging="540"/>
+        <w:jc w:val="left"/>
         <w:rPr>
           <w:rFonts w:ascii="Abyssinica SIL" w:hAnsi="Abyssinica SIL"/>
           <w:color w:val="000000"/>
@@ -2208,8 +2122,8 @@
         </w:tabs>
         <w:bidi w:val="0"/>
         <w:spacing w:lineRule="auto" w:line="240" w:before="0" w:after="0"/>
-        <w:ind w:start="540" w:end="0" w:hanging="540"/>
-        <w:jc w:val="start"/>
+        <w:ind w:left="540" w:right="0" w:hanging="540"/>
+        <w:jc w:val="left"/>
         <w:rPr>
           <w:rFonts w:ascii="Abyssinica SIL" w:hAnsi="Abyssinica SIL"/>
           <w:color w:val="000000"/>
@@ -2257,8 +2171,8 @@
         </w:tabs>
         <w:bidi w:val="0"/>
         <w:spacing w:lineRule="auto" w:line="240" w:before="0" w:after="0"/>
-        <w:ind w:start="540" w:end="0" w:hanging="540"/>
-        <w:jc w:val="start"/>
+        <w:ind w:left="540" w:right="0" w:hanging="540"/>
+        <w:jc w:val="left"/>
         <w:rPr>
           <w:rFonts w:ascii="Abyssinica SIL" w:hAnsi="Abyssinica SIL"/>
           <w:color w:val="000000"/>
@@ -2298,16 +2212,19 @@
     <w:p>
       <w:pPr>
         <w:pStyle w:val="Normal"/>
-        <w:rPr>
-          <w:rFonts w:ascii="Abyssinica SIL" w:hAnsi="Abyssinica SIL"/>
-          <w:b/>
+        <w:rPr/>
+      </w:pPr>
+      <w:r>
+        <w:rPr>
+          <w:rFonts w:ascii="Abyssinica SIL" w:hAnsi="Abyssinica SIL"/>
           <w:b/>
           <w:bCs/>
           <w:color w:val="000000"/>
           <w:sz w:val="24"/>
           <w:szCs w:val="24"/>
         </w:rPr>
-      </w:pPr>
+        <w:t xml:space="preserve">Step </w:t>
+      </w:r>
       <w:r>
         <w:rPr>
           <w:rFonts w:ascii="Abyssinica SIL" w:hAnsi="Abyssinica SIL"/>
@@ -2317,19 +2234,32 @@
           <w:sz w:val="24"/>
           <w:szCs w:val="24"/>
         </w:rPr>
-        <w:t>Step 2: Activation</w:t>
-      </w:r>
-    </w:p>
-    <w:p>
-      <w:pPr>
-        <w:pStyle w:val="Normal"/>
-        <w:rPr>
-          <w:rFonts w:ascii="Abyssinica SIL" w:hAnsi="Abyssinica SIL"/>
-          <w:color w:val="000000"/>
-          <w:sz w:val="24"/>
-          <w:szCs w:val="24"/>
-        </w:rPr>
-      </w:pPr>
+        <w:t>3</w:t>
+      </w:r>
+      <w:r>
+        <w:rPr>
+          <w:rFonts w:ascii="Abyssinica SIL" w:hAnsi="Abyssinica SIL"/>
+          <w:b/>
+          <w:bCs/>
+          <w:color w:val="000000"/>
+          <w:sz w:val="24"/>
+          <w:szCs w:val="24"/>
+        </w:rPr>
+        <w:t>: Activation</w:t>
+      </w:r>
+    </w:p>
+    <w:p>
+      <w:pPr>
+        <w:pStyle w:val="Normal"/>
+        <w:rPr>
+          <w:rFonts w:ascii="Abyssinica SIL" w:hAnsi="Abyssinica SIL"/>
+          <w:color w:val="000000"/>
+          <w:sz w:val="24"/>
+          <w:szCs w:val="24"/>
+        </w:rPr>
+      </w:pPr>
+      <w:bookmarkStart w:id="2" w:name="__DdeLink__197_1971175446"/>
+      <w:bookmarkEnd w:id="2"/>
       <w:r>
         <w:rPr>
           <w:rFonts w:ascii="Abyssinica SIL" w:hAnsi="Abyssinica SIL"/>
@@ -2363,7 +2293,7 @@
           <w:szCs w:val="24"/>
         </w:rPr>
         <w:drawing>
-          <wp:anchor behindDoc="0" distT="0" distB="0" distL="0" distR="0" simplePos="0" locked="0" layoutInCell="1" allowOverlap="1" relativeHeight="6">
+          <wp:anchor behindDoc="0" distT="0" distB="0" distL="0" distR="0" simplePos="0" locked="0" layoutInCell="1" allowOverlap="1" relativeHeight="4">
             <wp:simplePos x="0" y="0"/>
             <wp:positionH relativeFrom="column">
               <wp:align>center</wp:align>
@@ -2374,7 +2304,7 @@
             <wp:extent cx="2867025" cy="1533525"/>
             <wp:effectExtent l="0" t="0" r="0" b="0"/>
             <wp:wrapSquare wrapText="largest"/>
-            <wp:docPr id="5" name="Image7" descr="" title=""/>
+            <wp:docPr id="5" name="Image7" descr=""/>
             <wp:cNvGraphicFramePr>
               <a:graphicFrameLocks xmlns:a="http://schemas.openxmlformats.org/drawingml/2006/main" noChangeAspect="1"/>
             </wp:cNvGraphicFramePr>
@@ -2382,7 +2312,7 @@
               <a:graphicData uri="http://schemas.openxmlformats.org/drawingml/2006/picture">
                 <pic:pic xmlns:pic="http://schemas.openxmlformats.org/drawingml/2006/picture">
                   <pic:nvPicPr>
-                    <pic:cNvPr id="5" name="Image7" descr="" title=""/>
+                    <pic:cNvPr id="5" name="Image7" descr=""/>
                     <pic:cNvPicPr>
                       <a:picLocks noChangeAspect="1" noChangeArrowheads="1"/>
                     </pic:cNvPicPr>
@@ -2612,7 +2542,7 @@
       </w:pPr>
       <w:r>
         <w:drawing>
-          <wp:anchor behindDoc="0" distT="0" distB="0" distL="0" distR="0" simplePos="0" locked="0" layoutInCell="1" allowOverlap="1" relativeHeight="7">
+          <wp:anchor behindDoc="0" distT="0" distB="0" distL="0" distR="0" simplePos="0" locked="0" layoutInCell="1" allowOverlap="1" relativeHeight="5">
             <wp:simplePos x="0" y="0"/>
             <wp:positionH relativeFrom="column">
               <wp:posOffset>2154555</wp:posOffset>
@@ -2623,7 +2553,7 @@
             <wp:extent cx="1428750" cy="371475"/>
             <wp:effectExtent l="0" t="0" r="0" b="0"/>
             <wp:wrapSquare wrapText="largest"/>
-            <wp:docPr id="6" name="Image8" descr="" title=""/>
+            <wp:docPr id="6" name="Image8" descr=""/>
             <wp:cNvGraphicFramePr>
               <a:graphicFrameLocks xmlns:a="http://schemas.openxmlformats.org/drawingml/2006/main" noChangeAspect="1"/>
             </wp:cNvGraphicFramePr>
@@ -2631,7 +2561,7 @@
               <a:graphicData uri="http://schemas.openxmlformats.org/drawingml/2006/picture">
                 <pic:pic xmlns:pic="http://schemas.openxmlformats.org/drawingml/2006/picture">
                   <pic:nvPicPr>
-                    <pic:cNvPr id="6" name="Image8" descr="" title=""/>
+                    <pic:cNvPr id="6" name="Image8" descr=""/>
                     <pic:cNvPicPr>
                       <a:picLocks noChangeAspect="1" noChangeArrowheads="1"/>
                     </pic:cNvPicPr>
@@ -2666,7 +2596,18 @@
           <w:sz w:val="24"/>
           <w:szCs w:val="24"/>
         </w:rPr>
-        <w:t>sigmoid (X1 * W13 + X2 * W23)</w:t>
+        <w:t>s</w:t>
+      </w:r>
+      <w:r>
+        <w:rPr>
+          <w:rFonts w:ascii="Abyssinica SIL" w:hAnsi="Abyssinica SIL"/>
+          <w:b/>
+          <w:bCs/>
+          <w:color w:val="000000"/>
+          <w:sz w:val="24"/>
+          <w:szCs w:val="24"/>
+        </w:rPr>
+        <w:t>igmoid (X1 * W13 + X2 * W23)</w:t>
       </w:r>
       <w:r>
         <w:rPr>
@@ -2771,25 +2712,7 @@
           <w:sz w:val="24"/>
           <w:szCs w:val="24"/>
         </w:rPr>
-        <w:t>over all process by</w:t>
-      </w:r>
-      <w:r>
-        <w:rPr>
-          <w:rFonts w:ascii="Abyssinica SIL" w:hAnsi="Abyssinica SIL"/>
-          <w:color w:val="000000"/>
-          <w:sz w:val="24"/>
-          <w:szCs w:val="24"/>
-        </w:rPr>
-        <w:t xml:space="preserve"> </w:t>
-      </w:r>
-      <w:r>
-        <w:rPr>
-          <w:rFonts w:ascii="Abyssinica SIL" w:hAnsi="Abyssinica SIL"/>
-          <w:color w:val="000000"/>
-          <w:sz w:val="24"/>
-          <w:szCs w:val="24"/>
-        </w:rPr>
-        <w:t>equation it can be represented as :</w:t>
+        <w:t>over all process by equation it can be represented as :</w:t>
       </w:r>
     </w:p>
     <w:p>
@@ -2829,7 +2752,7 @@
           <w:szCs w:val="24"/>
         </w:rPr>
         <w:drawing>
-          <wp:anchor behindDoc="0" distT="0" distB="0" distL="0" distR="0" simplePos="0" locked="0" layoutInCell="1" allowOverlap="1" relativeHeight="8">
+          <wp:anchor behindDoc="0" distT="0" distB="0" distL="0" distR="0" simplePos="0" locked="0" layoutInCell="1" allowOverlap="1" relativeHeight="6">
             <wp:simplePos x="0" y="0"/>
             <wp:positionH relativeFrom="column">
               <wp:align>center</wp:align>
@@ -2840,7 +2763,7 @@
             <wp:extent cx="2423795" cy="722630"/>
             <wp:effectExtent l="0" t="0" r="0" b="0"/>
             <wp:wrapSquare wrapText="largest"/>
-            <wp:docPr id="7" name="Image6" descr="" title=""/>
+            <wp:docPr id="7" name="Image6" descr=""/>
             <wp:cNvGraphicFramePr>
               <a:graphicFrameLocks xmlns:a="http://schemas.openxmlformats.org/drawingml/2006/main" noChangeAspect="1"/>
             </wp:cNvGraphicFramePr>
@@ -2848,7 +2771,7 @@
               <a:graphicData uri="http://schemas.openxmlformats.org/drawingml/2006/picture">
                 <pic:pic xmlns:pic="http://schemas.openxmlformats.org/drawingml/2006/picture">
                   <pic:nvPicPr>
-                    <pic:cNvPr id="7" name="Image6" descr="" title=""/>
+                    <pic:cNvPr id="7" name="Image6" descr=""/>
                     <pic:cNvPicPr>
                       <a:picLocks noChangeAspect="1" noChangeArrowheads="1"/>
                     </pic:cNvPicPr>
@@ -3091,100 +3014,110 @@
           <w:sz w:val="24"/>
           <w:szCs w:val="24"/>
         </w:rPr>
-        <w:t xml:space="preserve">Step </w:t>
-      </w:r>
-      <w:r>
-        <w:rPr>
-          <w:rFonts w:ascii="Abyssinica SIL" w:hAnsi="Abyssinica SIL"/>
+        <w:t>Step 3: Calculating error</w:t>
+      </w:r>
+    </w:p>
+    <w:p>
+      <w:pPr>
+        <w:pStyle w:val="Normal"/>
+        <w:rPr>
+          <w:rFonts w:ascii="Abyssinica SIL" w:hAnsi="Abyssinica SIL"/>
+          <w:color w:val="000000"/>
+          <w:sz w:val="24"/>
+          <w:szCs w:val="24"/>
+        </w:rPr>
+      </w:pPr>
+      <w:r>
+        <w:rPr>
+          <w:rFonts w:ascii="Abyssinica SIL" w:hAnsi="Abyssinica SIL"/>
+          <w:color w:val="000000"/>
+          <w:sz w:val="24"/>
+          <w:szCs w:val="24"/>
+        </w:rPr>
+        <w:t xml:space="preserve">After calculating output at 3,4 and 5. y5 is our final output. Errror from the output can be calculate as </w:t>
+      </w:r>
+    </w:p>
+    <w:p>
+      <w:pPr>
+        <w:pStyle w:val="Normal"/>
+        <w:rPr>
+          <w:rFonts w:ascii="Abyssinica SIL" w:hAnsi="Abyssinica SIL"/>
+          <w:color w:val="000000"/>
+          <w:sz w:val="24"/>
+          <w:szCs w:val="24"/>
+        </w:rPr>
+      </w:pPr>
+      <w:r>
+        <w:rPr>
+          <w:rFonts w:ascii="Abyssinica SIL" w:hAnsi="Abyssinica SIL"/>
+          <w:color w:val="000000"/>
+          <w:sz w:val="24"/>
+          <w:szCs w:val="24"/>
+        </w:rPr>
+        <w:t>error = ActualOutput – y5</w:t>
+      </w:r>
+    </w:p>
+    <w:p>
+      <w:pPr>
+        <w:pStyle w:val="Normal"/>
+        <w:rPr>
+          <w:rFonts w:ascii="Abyssinica SIL" w:hAnsi="Abyssinica SIL"/>
+          <w:color w:val="000000"/>
+          <w:sz w:val="24"/>
+        </w:rPr>
+      </w:pPr>
+      <w:r>
+        <w:rPr>
+          <w:rFonts w:ascii="Abyssinica SIL" w:hAnsi="Abyssinica SIL"/>
+          <w:color w:val="000000"/>
+          <w:sz w:val="24"/>
+          <w:szCs w:val="24"/>
+        </w:rPr>
+        <w:t xml:space="preserve">For our problem it can be pythonically written as </w:t>
+      </w:r>
+      <w:r>
+        <w:rPr>
+          <w:rFonts w:ascii="Source Code Pro" w:hAnsi="Source Code Pro"/>
           <w:b/>
           <w:bCs/>
           <w:color w:val="000000"/>
-          <w:sz w:val="24"/>
-          <w:szCs w:val="24"/>
-        </w:rPr>
-        <w:t>3</w:t>
-      </w:r>
-      <w:r>
-        <w:rPr>
-          <w:rFonts w:ascii="Abyssinica SIL" w:hAnsi="Abyssinica SIL"/>
+          <w:sz w:val="21"/>
+          <w:szCs w:val="24"/>
+        </w:rPr>
+        <w:t>error = XOR[i][2] – y5</w:t>
+      </w:r>
+    </w:p>
+    <w:p>
+      <w:pPr>
+        <w:pStyle w:val="Normal"/>
+        <w:rPr>
+          <w:rFonts w:ascii="Source Code Pro" w:hAnsi="Source Code Pro"/>
+          <w:b/>
           <w:b/>
           <w:bCs/>
-          <w:color w:val="000000"/>
-          <w:sz w:val="24"/>
-          <w:szCs w:val="24"/>
-        </w:rPr>
-        <w:t xml:space="preserve">: </w:t>
-      </w:r>
-      <w:r>
-        <w:rPr>
-          <w:rFonts w:ascii="Abyssinica SIL" w:hAnsi="Abyssinica SIL"/>
+          <w:sz w:val="21"/>
+          <w:szCs w:val="24"/>
+        </w:rPr>
+      </w:pPr>
+      <w:r>
+        <w:rPr>
+          <w:rFonts w:ascii="Source Code Pro" w:hAnsi="Source Code Pro"/>
           <w:b/>
           <w:bCs/>
-          <w:color w:val="000000"/>
-          <w:sz w:val="24"/>
-          <w:szCs w:val="24"/>
-        </w:rPr>
-        <w:t>Calculating error</w:t>
-      </w:r>
-    </w:p>
-    <w:p>
-      <w:pPr>
-        <w:pStyle w:val="Normal"/>
-        <w:rPr>
-          <w:rFonts w:ascii="Abyssinica SIL" w:hAnsi="Abyssinica SIL"/>
-          <w:color w:val="000000"/>
-          <w:sz w:val="24"/>
-          <w:szCs w:val="24"/>
-        </w:rPr>
-      </w:pPr>
-      <w:r>
-        <w:rPr>
-          <w:rFonts w:ascii="Abyssinica SIL" w:hAnsi="Abyssinica SIL"/>
-          <w:color w:val="000000"/>
-          <w:sz w:val="24"/>
-          <w:szCs w:val="24"/>
-        </w:rPr>
-        <w:t xml:space="preserve">After calculating output at 3,4 and 5. y5 is our final output. Errror from the output can be calculate as </w:t>
-      </w:r>
-    </w:p>
-    <w:p>
-      <w:pPr>
-        <w:pStyle w:val="Normal"/>
-        <w:rPr>
-          <w:rFonts w:ascii="Abyssinica SIL" w:hAnsi="Abyssinica SIL"/>
-          <w:color w:val="000000"/>
-          <w:sz w:val="24"/>
-          <w:szCs w:val="24"/>
-        </w:rPr>
-      </w:pPr>
-      <w:r>
-        <w:rPr>
-          <w:rFonts w:ascii="Abyssinica SIL" w:hAnsi="Abyssinica SIL"/>
-          <w:color w:val="000000"/>
-          <w:sz w:val="24"/>
-          <w:szCs w:val="24"/>
-        </w:rPr>
-        <w:t>error = ActualOutput – y5</w:t>
-      </w:r>
-    </w:p>
-    <w:p>
-      <w:pPr>
-        <w:pStyle w:val="Normal"/>
-        <w:rPr>
-          <w:rFonts w:ascii="Abyssinica SIL" w:hAnsi="Abyssinica SIL"/>
-          <w:color w:val="000000"/>
-          <w:sz w:val="24"/>
-        </w:rPr>
-      </w:pPr>
-      <w:r>
-        <w:rPr>
-          <w:rFonts w:ascii="Abyssinica SIL" w:hAnsi="Abyssinica SIL"/>
-          <w:color w:val="000000"/>
-          <w:sz w:val="24"/>
-          <w:szCs w:val="24"/>
-        </w:rPr>
-        <w:t xml:space="preserve">For our problem it can be pythonically written as </w:t>
-      </w:r>
+          <w:sz w:val="21"/>
+          <w:szCs w:val="24"/>
+        </w:rPr>
+      </w:r>
+    </w:p>
+    <w:p>
+      <w:pPr>
+        <w:pStyle w:val="Normal"/>
+        <w:rPr>
+          <w:rFonts w:ascii="Abyssinica SIL" w:hAnsi="Abyssinica SIL"/>
+          <w:color w:val="000000"/>
+          <w:sz w:val="24"/>
+        </w:rPr>
+      </w:pPr>
       <w:r>
         <w:rPr>
           <w:rFonts w:ascii="Source Code Pro" w:hAnsi="Source Code Pro"/>
@@ -3194,38 +3127,25 @@
           <w:sz w:val="21"/>
           <w:szCs w:val="24"/>
         </w:rPr>
-        <w:t>error = XOR[i][2] – y5</w:t>
-      </w:r>
-    </w:p>
-    <w:p>
-      <w:pPr>
-        <w:pStyle w:val="Normal"/>
-        <w:rPr>
-          <w:rFonts w:ascii="Source Code Pro" w:hAnsi="Source Code Pro"/>
-          <w:b/>
+        <w:t>Step 4 making updates</w:t>
+      </w:r>
+    </w:p>
+    <w:p>
+      <w:pPr>
+        <w:pStyle w:val="Normal"/>
+        <w:rPr/>
+      </w:pPr>
+      <w:r>
+        <w:rPr>
+          <w:rFonts w:ascii="Source Code Pro" w:hAnsi="Source Code Pro"/>
           <w:b/>
           <w:bCs/>
-          <w:sz w:val="21"/>
-          <w:szCs w:val="24"/>
-        </w:rPr>
-      </w:pPr>
-      <w:r>
-        <w:rPr>
-          <w:rFonts w:ascii="Abyssinica SIL" w:hAnsi="Abyssinica SIL"/>
-          <w:color w:val="000000"/>
-          <w:sz w:val="24"/>
-        </w:rPr>
-      </w:r>
-    </w:p>
-    <w:p>
-      <w:pPr>
-        <w:pStyle w:val="Normal"/>
-        <w:rPr>
-          <w:rFonts w:ascii="Abyssinica SIL" w:hAnsi="Abyssinica SIL"/>
-          <w:color w:val="000000"/>
-          <w:sz w:val="24"/>
-        </w:rPr>
-      </w:pPr>
+          <w:color w:val="000000"/>
+          <w:sz w:val="21"/>
+          <w:szCs w:val="24"/>
+        </w:rPr>
+        <w:t xml:space="preserve">4.1 </w:t>
+      </w:r>
       <w:r>
         <w:rPr>
           <w:rFonts w:ascii="Source Code Pro" w:hAnsi="Source Code Pro"/>
@@ -3235,8 +3155,18 @@
           <w:sz w:val="21"/>
           <w:szCs w:val="24"/>
         </w:rPr>
-        <w:t>S</w:t>
-      </w:r>
+        <w:t xml:space="preserve">For hidden to outer layer </w:t>
+      </w:r>
+    </w:p>
+    <w:p>
+      <w:pPr>
+        <w:pStyle w:val="Normal"/>
+        <w:rPr>
+          <w:rFonts w:ascii="Abyssinica SIL" w:hAnsi="Abyssinica SIL"/>
+          <w:color w:val="000000"/>
+          <w:sz w:val="24"/>
+        </w:rPr>
+      </w:pPr>
       <w:r>
         <w:rPr>
           <w:rFonts w:ascii="Source Code Pro" w:hAnsi="Source Code Pro"/>
@@ -3246,17 +3176,13 @@
           <w:sz w:val="21"/>
           <w:szCs w:val="24"/>
         </w:rPr>
-        <w:t>tep 4 making updates</w:t>
-      </w:r>
-    </w:p>
-    <w:p>
-      <w:pPr>
-        <w:pStyle w:val="Normal"/>
-        <w:rPr>
-          <w:rFonts w:ascii="Abyssinica SIL" w:hAnsi="Abyssinica SIL"/>
-          <w:color w:val="000000"/>
-          <w:sz w:val="24"/>
-        </w:rPr>
+        <w:t>the error we got at y5 is total error of the network. To make update we require partial erro at each of output and hidden layer perceptron. calculating partial changes to each is done  by</w:t>
+      </w:r>
+    </w:p>
+    <w:p>
+      <w:pPr>
+        <w:pStyle w:val="Normal"/>
+        <w:rPr/>
       </w:pPr>
       <w:r>
         <w:rPr>
@@ -3267,34 +3193,29 @@
           <w:sz w:val="21"/>
           <w:szCs w:val="24"/>
         </w:rPr>
-        <w:t>4.1 the error we got at y5 is total error of the network. To make update we require partial erro at each of output and hidden layer perceptron. calculating partial changes to each is done  by</w:t>
-      </w:r>
-    </w:p>
-    <w:p>
-      <w:pPr>
-        <w:pStyle w:val="Normal"/>
-        <w:rPr/>
-      </w:pPr>
+        <w:t xml:space="preserve">for output percepton it is given by </w:t>
+      </w:r>
       <w:r>
         <w:rPr>
           <w:rFonts w:ascii="Source Code Pro" w:hAnsi="Source Code Pro"/>
           <w:b/>
           <w:bCs/>
-          <w:color w:val="000000"/>
-          <w:sz w:val="21"/>
-          <w:szCs w:val="24"/>
-        </w:rPr>
-        <w:t xml:space="preserve">for output percepton it is given by </w:t>
+          <w:sz w:val="21"/>
+          <w:szCs w:val="24"/>
+        </w:rPr>
+        <w:t>δ</w:t>
       </w:r>
       <w:r>
         <w:rPr>
           <w:rFonts w:ascii="Source Code Pro" w:hAnsi="Source Code Pro"/>
           <w:b/>
           <w:bCs/>
-          <w:sz w:val="21"/>
-          <w:szCs w:val="24"/>
-        </w:rPr>
-        <w:t>δ</w:t>
+          <w:color w:val="000000"/>
+          <w:sz w:val="21"/>
+          <w:szCs w:val="24"/>
+          <w:vertAlign w:val="subscript"/>
+        </w:rPr>
+        <w:t xml:space="preserve">Output </w:t>
       </w:r>
       <w:r>
         <w:rPr>
@@ -3302,46 +3223,54 @@
           <w:b/>
           <w:bCs/>
           <w:color w:val="000000"/>
-          <w:sz w:val="21"/>
-          <w:szCs w:val="24"/>
-          <w:vertAlign w:val="subscript"/>
-        </w:rPr>
-        <w:t xml:space="preserve">Output </w:t>
-      </w:r>
+          <w:position w:val="0"/>
+          <w:sz w:val="21"/>
+          <w:sz w:val="21"/>
+          <w:szCs w:val="24"/>
+          <w:vertAlign w:val="baseline"/>
+        </w:rPr>
+        <w:t xml:space="preserve">= output * (1 – output) * error </w:t>
+      </w:r>
+    </w:p>
+    <w:p>
+      <w:pPr>
+        <w:pStyle w:val="PreformattedText"/>
+        <w:rPr>
+          <w:rFonts w:ascii="Source Code Pro" w:hAnsi="Source Code Pro"/>
+          <w:color w:val="000000"/>
+          <w:sz w:val="21"/>
+        </w:rPr>
+      </w:pPr>
       <w:r>
         <w:rPr>
           <w:rFonts w:ascii="Source Code Pro" w:hAnsi="Source Code Pro"/>
           <w:b/>
           <w:bCs/>
           <w:color w:val="000000"/>
-          <w:position w:val="0"/>
-          <w:sz w:val="21"/>
-          <w:sz w:val="21"/>
-          <w:szCs w:val="24"/>
-          <w:vertAlign w:val="baseline"/>
-        </w:rPr>
-        <w:t xml:space="preserve">= output * (1 – output) * error </w:t>
+          <w:sz w:val="21"/>
+          <w:szCs w:val="24"/>
+        </w:rPr>
+        <w:t>del5 = y5 * (1 - y5) * error</w:t>
       </w:r>
     </w:p>
     <w:p>
       <w:pPr>
         <w:pStyle w:val="PreformattedText"/>
         <w:rPr>
-          <w:rFonts w:ascii="Source Code Pro" w:hAnsi="Source Code Pro"/>
-          <w:color w:val="000000"/>
-          <w:sz w:val="21"/>
-        </w:rPr>
-      </w:pPr>
-      <w:r>
-        <w:rPr>
-          <w:rFonts w:ascii="Source Code Pro" w:hAnsi="Source Code Pro"/>
+          <w:b/>
           <w:b/>
           <w:bCs/>
-          <w:color w:val="000000"/>
-          <w:sz w:val="21"/>
-          <w:szCs w:val="24"/>
-        </w:rPr>
-        <w:t>del5 = y5 * (1 - y5) * error</w:t>
+          <w:sz w:val="24"/>
+          <w:szCs w:val="24"/>
+        </w:rPr>
+      </w:pPr>
+      <w:r>
+        <w:rPr>
+          <w:b/>
+          <w:bCs/>
+          <w:sz w:val="24"/>
+          <w:szCs w:val="24"/>
+        </w:rPr>
       </w:r>
     </w:p>
     <w:p>
@@ -3357,9 +3286,10 @@
       </w:pPr>
       <w:r>
         <w:rPr>
-          <w:rFonts w:ascii="Source Code Pro" w:hAnsi="Source Code Pro"/>
-          <w:color w:val="000000"/>
-          <w:sz w:val="21"/>
+          <w:b/>
+          <w:bCs/>
+          <w:sz w:val="24"/>
+          <w:szCs w:val="24"/>
         </w:rPr>
       </w:r>
     </w:p>
@@ -3376,31 +3306,13 @@
       </w:pPr>
       <w:r>
         <w:rPr>
-          <w:rFonts w:ascii="Source Code Pro" w:hAnsi="Source Code Pro"/>
-          <w:color w:val="A9B7C6"/>
-          <w:sz w:val="21"/>
-        </w:rPr>
-      </w:r>
-    </w:p>
-    <w:p>
-      <w:pPr>
-        <w:pStyle w:val="PreformattedText"/>
-        <w:rPr>
-          <w:b/>
           <w:b/>
           <w:bCs/>
           <w:sz w:val="24"/>
           <w:szCs w:val="24"/>
         </w:rPr>
-      </w:pPr>
-      <w:r>
-        <w:rPr>
-          <w:rFonts w:ascii="Source Code Pro" w:hAnsi="Source Code Pro"/>
-          <w:color w:val="A9B7C6"/>
-          <w:sz w:val="21"/>
-        </w:rPr>
         <w:drawing>
-          <wp:anchor behindDoc="0" distT="0" distB="0" distL="0" distR="0" simplePos="0" locked="0" layoutInCell="1" allowOverlap="1" relativeHeight="10">
+          <wp:anchor behindDoc="0" distT="0" distB="0" distL="0" distR="0" simplePos="0" locked="0" layoutInCell="1" allowOverlap="1" relativeHeight="8">
             <wp:simplePos x="0" y="0"/>
             <wp:positionH relativeFrom="column">
               <wp:align>center</wp:align>
@@ -3411,7 +3323,7 @@
             <wp:extent cx="2867025" cy="2057400"/>
             <wp:effectExtent l="0" t="0" r="0" b="0"/>
             <wp:wrapSquare wrapText="largest"/>
-            <wp:docPr id="8" name="Image9" descr="" title=""/>
+            <wp:docPr id="8" name="Image9" descr=""/>
             <wp:cNvGraphicFramePr>
               <a:graphicFrameLocks xmlns:a="http://schemas.openxmlformats.org/drawingml/2006/main" noChangeAspect="1"/>
             </wp:cNvGraphicFramePr>
@@ -3419,7 +3331,7 @@
               <a:graphicData uri="http://schemas.openxmlformats.org/drawingml/2006/picture">
                 <pic:pic xmlns:pic="http://schemas.openxmlformats.org/drawingml/2006/picture">
                   <pic:nvPicPr>
-                    <pic:cNvPr id="8" name="Image9" descr="" title=""/>
+                    <pic:cNvPr id="8" name="Image9" descr=""/>
                     <pic:cNvPicPr>
                       <a:picLocks noChangeAspect="1" noChangeArrowheads="1"/>
                     </pic:cNvPicPr>
@@ -3460,9 +3372,11 @@
       </w:pPr>
       <w:r>
         <w:rPr>
-          <w:rFonts w:ascii="Abyssinica SIL" w:hAnsi="Abyssinica SIL"/>
-          <w:color w:val="000000"/>
-          <w:sz w:val="24"/>
+          <w:rFonts w:ascii="Source Code Pro" w:hAnsi="Source Code Pro"/>
+          <w:b/>
+          <w:bCs/>
+          <w:sz w:val="21"/>
+          <w:szCs w:val="24"/>
         </w:rPr>
       </w:r>
     </w:p>
@@ -3701,7 +3615,7 @@
       </w:pPr>
       <w:r>
         <w:drawing>
-          <wp:anchor behindDoc="0" distT="0" distB="0" distL="0" distR="0" simplePos="0" locked="0" layoutInCell="1" allowOverlap="1" relativeHeight="11">
+          <wp:anchor behindDoc="0" distT="0" distB="0" distL="0" distR="0" simplePos="0" locked="0" layoutInCell="1" allowOverlap="1" relativeHeight="9">
             <wp:simplePos x="0" y="0"/>
             <wp:positionH relativeFrom="column">
               <wp:align>center</wp:align>
@@ -3712,7 +3626,7 @@
             <wp:extent cx="1951990" cy="190500"/>
             <wp:effectExtent l="0" t="0" r="0" b="0"/>
             <wp:wrapSquare wrapText="largest"/>
-            <wp:docPr id="9" name="Image10" descr="" title=""/>
+            <wp:docPr id="9" name="Image10" descr=""/>
             <wp:cNvGraphicFramePr>
               <a:graphicFrameLocks xmlns:a="http://schemas.openxmlformats.org/drawingml/2006/main" noChangeAspect="1"/>
             </wp:cNvGraphicFramePr>
@@ -3720,7 +3634,7 @@
               <a:graphicData uri="http://schemas.openxmlformats.org/drawingml/2006/picture">
                 <pic:pic xmlns:pic="http://schemas.openxmlformats.org/drawingml/2006/picture">
                   <pic:nvPicPr>
-                    <pic:cNvPr id="9" name="Image10" descr="" title=""/>
+                    <pic:cNvPr id="9" name="Image10" descr=""/>
                     <pic:cNvPicPr>
                       <a:picLocks noChangeAspect="1" noChangeArrowheads="1"/>
                     </pic:cNvPicPr>
@@ -3755,7 +3669,18 @@
           <w:sz w:val="21"/>
           <w:szCs w:val="24"/>
         </w:rPr>
-        <w:t xml:space="preserve">For the hidden layers it is calculated as : </w:t>
+        <w:t>F</w:t>
+      </w:r>
+      <w:r>
+        <w:rPr>
+          <w:rFonts w:ascii="Source Code Pro" w:hAnsi="Source Code Pro"/>
+          <w:b/>
+          <w:bCs/>
+          <w:color w:val="000000"/>
+          <w:sz w:val="21"/>
+          <w:szCs w:val="24"/>
+        </w:rPr>
+        <w:t xml:space="preserve">or the hidden layers it is calculated as : </w:t>
       </w:r>
       <w:r>
         <w:rPr>
@@ -3854,9 +3779,7 @@
     <w:p>
       <w:pPr>
         <w:pStyle w:val="PreformattedText"/>
-        <w:rPr>
-          <w:color w:val="000000"/>
-        </w:rPr>
+        <w:rPr/>
       </w:pPr>
       <w:r>
         <w:rPr>
@@ -3873,39 +3796,871 @@
         </w:rPr>
       </w:pPr>
       <w:r>
-        <w:rPr>
-          <w:color w:val="000000"/>
-        </w:rPr>
+        <w:rPr/>
       </w:r>
     </w:p>
     <w:p>
       <w:pPr>
         <w:pStyle w:val="PreformattedText"/>
-        <w:rPr>
-          <w:color w:val="000000"/>
-        </w:rPr>
-      </w:pPr>
-      <w:r>
-        <w:rPr>
-          <w:color w:val="000000"/>
-        </w:rPr>
+        <w:rPr/>
+      </w:pPr>
+      <w:r>
+        <w:rPr>
+          <w:color w:val="000000"/>
+        </w:rPr>
+        <w:t>Bias are represented by</w:t>
+      </w:r>
+      <w:r>
+        <w:rPr>
+          <w:b/>
+          <w:bCs/>
+          <w:color w:val="000000"/>
+        </w:rPr>
+        <w:t xml:space="preserve"> </w:t>
+      </w:r>
+      <w:r>
+        <w:rPr>
+          <w:b/>
+          <w:bCs/>
+          <w:color w:val="000000"/>
+        </w:rPr>
+        <w:t>θ</w:t>
+      </w:r>
+      <w:r>
+        <w:rPr>
+          <w:b/>
+          <w:bCs/>
+          <w:color w:val="000000"/>
+        </w:rPr>
+        <w:t xml:space="preserve">, </w:t>
+      </w:r>
+      <w:r>
+        <w:rPr>
+          <w:b w:val="false"/>
+          <w:bCs w:val="false"/>
+          <w:color w:val="000000"/>
+        </w:rPr>
+        <w:t>heare actaully we are not using bias in network still will see how to update it: Δ</w:t>
+      </w:r>
+      <w:r>
+        <w:rPr>
+          <w:b/>
+          <w:bCs/>
+          <w:color w:val="000000"/>
+        </w:rPr>
+        <w:t xml:space="preserve">θbi = α * (-1) * </w:t>
+      </w:r>
+      <w:r>
+        <w:rPr>
+          <w:rFonts w:ascii="Source Code Pro" w:hAnsi="Source Code Pro"/>
+          <w:b/>
+          <w:bCs/>
+          <w:color w:val="000000"/>
+          <w:sz w:val="21"/>
+          <w:szCs w:val="24"/>
+        </w:rPr>
+        <w:t>δbi , where θbi and  δbi belongs to perceptron of the same node.</w:t>
       </w:r>
     </w:p>
     <w:p>
       <w:pPr>
         <w:pStyle w:val="PreformattedText"/>
         <w:rPr>
-          <w:rFonts w:ascii="Source Code Pro" w:hAnsi="Source Code Pro"/>
-          <w:b/>
+          <w:b w:val="false"/>
+          <w:b w:val="false"/>
+          <w:bCs w:val="false"/>
+          <w:color w:val="000000"/>
+        </w:rPr>
+      </w:pPr>
+      <w:r>
+        <w:rPr/>
+      </w:r>
+    </w:p>
+    <w:p>
+      <w:pPr>
+        <w:pStyle w:val="PreformattedText"/>
+        <w:rPr>
+          <w:rFonts w:ascii="Source Code Pro" w:hAnsi="Source Code Pro"/>
+          <w:color w:val="A9B7C6"/>
+          <w:sz w:val="21"/>
+        </w:rPr>
+      </w:pPr>
+      <w:r>
+        <w:rPr>
+          <w:rFonts w:ascii="Source Code Pro" w:hAnsi="Source Code Pro"/>
+          <w:b w:val="false"/>
+          <w:bCs w:val="false"/>
+          <w:color w:val="000000"/>
+          <w:sz w:val="21"/>
+        </w:rPr>
+        <w:t>dt5 = alpha * (-</w:t>
+      </w:r>
+      <w:r>
+        <w:rPr>
+          <w:rFonts w:ascii="Source Code Pro" w:hAnsi="Source Code Pro"/>
+          <w:b w:val="false"/>
+          <w:bCs w:val="false"/>
+          <w:color w:val="6897BB"/>
+          <w:sz w:val="21"/>
+        </w:rPr>
+        <w:t>1</w:t>
+      </w:r>
+      <w:r>
+        <w:rPr>
+          <w:rFonts w:ascii="Source Code Pro" w:hAnsi="Source Code Pro"/>
+          <w:b w:val="false"/>
+          <w:bCs w:val="false"/>
+          <w:color w:val="000000"/>
+          <w:sz w:val="21"/>
+        </w:rPr>
+        <w:t>) * del5</w:t>
+      </w:r>
+    </w:p>
+    <w:p>
+      <w:pPr>
+        <w:pStyle w:val="PreformattedText"/>
+        <w:rPr>
+          <w:b w:val="false"/>
+          <w:b w:val="false"/>
+          <w:bCs w:val="false"/>
+          <w:color w:val="000000"/>
+        </w:rPr>
+      </w:pPr>
+      <w:r>
+        <w:rPr>
+          <w:rFonts w:ascii="Source Code Pro" w:hAnsi="Source Code Pro"/>
+          <w:color w:val="A9B7C6"/>
+          <w:sz w:val="21"/>
+        </w:rPr>
+      </w:r>
+    </w:p>
+    <w:p>
+      <w:pPr>
+        <w:pStyle w:val="PreformattedText"/>
+        <w:rPr>
+          <w:b w:val="false"/>
+          <w:b w:val="false"/>
+          <w:bCs w:val="false"/>
+          <w:color w:val="000000"/>
+        </w:rPr>
+      </w:pPr>
+      <w:r>
+        <w:rPr>
+          <w:rFonts w:ascii="Source Code Pro" w:hAnsi="Source Code Pro"/>
+          <w:color w:val="A9B7C6"/>
+          <w:sz w:val="21"/>
+        </w:rPr>
+      </w:r>
+    </w:p>
+    <w:p>
+      <w:pPr>
+        <w:pStyle w:val="Normal"/>
+        <w:rPr/>
+      </w:pPr>
+      <w:r>
+        <w:rPr>
+          <w:rFonts w:ascii="Source Code Pro" w:hAnsi="Source Code Pro"/>
           <w:b/>
           <w:bCs/>
-          <w:sz w:val="21"/>
-          <w:szCs w:val="24"/>
-        </w:rPr>
-      </w:pPr>
-      <w:r>
-        <w:rPr>
-          <w:color w:val="000000"/>
+          <w:color w:val="000000"/>
+          <w:sz w:val="21"/>
+          <w:szCs w:val="24"/>
+        </w:rPr>
+        <w:t>4.1 For input to hidden layer</w:t>
+      </w:r>
+    </w:p>
+    <w:p>
+      <w:pPr>
+        <w:pStyle w:val="Normal"/>
+        <w:rPr/>
+      </w:pPr>
+      <w:r>
+        <w:rPr>
+          <w:rFonts w:ascii="Source Code Pro" w:hAnsi="Source Code Pro"/>
+          <w:b/>
+          <w:bCs/>
+          <w:color w:val="000000"/>
+          <w:sz w:val="21"/>
+          <w:szCs w:val="24"/>
+        </w:rPr>
+        <w:t xml:space="preserve">Weight and bias chages will be calculated in simillar way : </w:t>
+      </w:r>
+    </w:p>
+    <w:p>
+      <w:pPr>
+        <w:pStyle w:val="Normal"/>
+        <w:rPr>
+          <w:b w:val="false"/>
+          <w:b w:val="false"/>
+          <w:bCs w:val="false"/>
+        </w:rPr>
+      </w:pPr>
+      <w:r>
+        <w:rPr>
+          <w:rFonts w:ascii="Source Code Pro" w:hAnsi="Source Code Pro"/>
+          <w:b w:val="false"/>
+          <w:bCs w:val="false"/>
+          <w:color w:val="000000"/>
+          <w:sz w:val="21"/>
+          <w:szCs w:val="24"/>
+        </w:rPr>
+        <w:t>dw13 = alpha * XOR[i][0] * del3</w:t>
+      </w:r>
+    </w:p>
+    <w:p>
+      <w:pPr>
+        <w:pStyle w:val="Normal"/>
+        <w:rPr>
+          <w:b w:val="false"/>
+          <w:b w:val="false"/>
+          <w:bCs w:val="false"/>
+        </w:rPr>
+      </w:pPr>
+      <w:r>
+        <w:rPr>
+          <w:rFonts w:ascii="Source Code Pro" w:hAnsi="Source Code Pro"/>
+          <w:b w:val="false"/>
+          <w:bCs w:val="false"/>
+          <w:color w:val="000000"/>
+          <w:sz w:val="21"/>
+          <w:szCs w:val="24"/>
+        </w:rPr>
+        <w:t xml:space="preserve">        </w:t>
+      </w:r>
+      <w:r>
+        <w:rPr>
+          <w:rFonts w:ascii="Source Code Pro" w:hAnsi="Source Code Pro"/>
+          <w:b w:val="false"/>
+          <w:bCs w:val="false"/>
+          <w:color w:val="000000"/>
+          <w:sz w:val="21"/>
+          <w:szCs w:val="24"/>
+        </w:rPr>
+        <w:t>dw23 = alpha * XOR[i][1] * del3</w:t>
+      </w:r>
+    </w:p>
+    <w:p>
+      <w:pPr>
+        <w:pStyle w:val="Normal"/>
+        <w:rPr>
+          <w:b w:val="false"/>
+          <w:b w:val="false"/>
+          <w:bCs w:val="false"/>
+        </w:rPr>
+      </w:pPr>
+      <w:r>
+        <w:rPr>
+          <w:rFonts w:ascii="Source Code Pro" w:hAnsi="Source Code Pro"/>
+          <w:b w:val="false"/>
+          <w:bCs w:val="false"/>
+          <w:color w:val="000000"/>
+          <w:sz w:val="21"/>
+          <w:szCs w:val="24"/>
+        </w:rPr>
+        <w:t xml:space="preserve">        </w:t>
+      </w:r>
+      <w:r>
+        <w:rPr>
+          <w:rFonts w:ascii="Source Code Pro" w:hAnsi="Source Code Pro"/>
+          <w:b w:val="false"/>
+          <w:bCs w:val="false"/>
+          <w:color w:val="000000"/>
+          <w:sz w:val="21"/>
+          <w:szCs w:val="24"/>
+        </w:rPr>
+        <w:t>dt3 = alpha * (-1) * del3</w:t>
+      </w:r>
+    </w:p>
+    <w:p>
+      <w:pPr>
+        <w:pStyle w:val="Normal"/>
+        <w:rPr>
+          <w:b w:val="false"/>
+          <w:b w:val="false"/>
+          <w:bCs w:val="false"/>
+        </w:rPr>
+      </w:pPr>
+      <w:r>
+        <w:rPr>
+          <w:rFonts w:ascii="Source Code Pro" w:hAnsi="Source Code Pro"/>
+          <w:b w:val="false"/>
+          <w:bCs w:val="false"/>
+          <w:color w:val="000000"/>
+          <w:sz w:val="21"/>
+          <w:szCs w:val="24"/>
+        </w:rPr>
+        <w:t xml:space="preserve">        </w:t>
+      </w:r>
+      <w:r>
+        <w:rPr>
+          <w:rFonts w:ascii="Source Code Pro" w:hAnsi="Source Code Pro"/>
+          <w:b w:val="false"/>
+          <w:bCs w:val="false"/>
+          <w:color w:val="000000"/>
+          <w:sz w:val="21"/>
+          <w:szCs w:val="24"/>
+        </w:rPr>
+        <w:t>dw14 = alpha * XOR[i][0] * del4</w:t>
+      </w:r>
+    </w:p>
+    <w:p>
+      <w:pPr>
+        <w:pStyle w:val="Normal"/>
+        <w:rPr>
+          <w:b w:val="false"/>
+          <w:b w:val="false"/>
+          <w:bCs w:val="false"/>
+        </w:rPr>
+      </w:pPr>
+      <w:r>
+        <w:rPr>
+          <w:rFonts w:ascii="Source Code Pro" w:hAnsi="Source Code Pro"/>
+          <w:b w:val="false"/>
+          <w:bCs w:val="false"/>
+          <w:color w:val="000000"/>
+          <w:sz w:val="21"/>
+          <w:szCs w:val="24"/>
+        </w:rPr>
+        <w:t xml:space="preserve">        </w:t>
+      </w:r>
+      <w:r>
+        <w:rPr>
+          <w:rFonts w:ascii="Source Code Pro" w:hAnsi="Source Code Pro"/>
+          <w:b w:val="false"/>
+          <w:bCs w:val="false"/>
+          <w:color w:val="000000"/>
+          <w:sz w:val="21"/>
+          <w:szCs w:val="24"/>
+        </w:rPr>
+        <w:t>dw24 = alpha * XOR[i][1] * del4</w:t>
+      </w:r>
+    </w:p>
+    <w:p>
+      <w:pPr>
+        <w:pStyle w:val="Normal"/>
+        <w:rPr>
+          <w:b w:val="false"/>
+          <w:b w:val="false"/>
+          <w:bCs w:val="false"/>
+        </w:rPr>
+      </w:pPr>
+      <w:r>
+        <w:rPr>
+          <w:rFonts w:ascii="Source Code Pro" w:hAnsi="Source Code Pro"/>
+          <w:b w:val="false"/>
+          <w:bCs w:val="false"/>
+          <w:color w:val="000000"/>
+          <w:sz w:val="21"/>
+          <w:szCs w:val="24"/>
+        </w:rPr>
+        <w:t xml:space="preserve">        </w:t>
+      </w:r>
+      <w:r>
+        <w:rPr>
+          <w:rFonts w:ascii="Source Code Pro" w:hAnsi="Source Code Pro"/>
+          <w:b w:val="false"/>
+          <w:bCs w:val="false"/>
+          <w:color w:val="000000"/>
+          <w:sz w:val="21"/>
+          <w:szCs w:val="24"/>
+        </w:rPr>
+        <w:t>dt4 = alpha * (-1) * del4</w:t>
+      </w:r>
+    </w:p>
+    <w:p>
+      <w:pPr>
+        <w:pStyle w:val="Normal"/>
+        <w:rPr>
+          <w:rFonts w:ascii="Source Code Pro" w:hAnsi="Source Code Pro"/>
+          <w:color w:val="000000"/>
+          <w:sz w:val="21"/>
+          <w:szCs w:val="24"/>
+        </w:rPr>
+      </w:pPr>
+      <w:r>
+        <w:rPr>
+          <w:b w:val="false"/>
+          <w:bCs w:val="false"/>
+        </w:rPr>
+      </w:r>
+    </w:p>
+    <w:p>
+      <w:pPr>
+        <w:pStyle w:val="Normal"/>
+        <w:rPr>
+          <w:b w:val="false"/>
+          <w:b w:val="false"/>
+          <w:bCs w:val="false"/>
+        </w:rPr>
+      </w:pPr>
+      <w:r>
+        <w:rPr>
+          <w:rFonts w:ascii="Source Code Pro" w:hAnsi="Source Code Pro"/>
+          <w:b w:val="false"/>
+          <w:bCs w:val="false"/>
+          <w:color w:val="000000"/>
+          <w:sz w:val="21"/>
+          <w:szCs w:val="24"/>
+        </w:rPr>
+        <w:t>5 Updating all parmaters</w:t>
+      </w:r>
+    </w:p>
+    <w:p>
+      <w:pPr>
+        <w:pStyle w:val="Normal"/>
+        <w:rPr>
+          <w:b w:val="false"/>
+          <w:b w:val="false"/>
+          <w:bCs w:val="false"/>
+        </w:rPr>
+      </w:pPr>
+      <w:r>
+        <w:rPr>
+          <w:rFonts w:ascii="Source Code Pro" w:hAnsi="Source Code Pro"/>
+          <w:b w:val="false"/>
+          <w:bCs w:val="false"/>
+          <w:color w:val="FF0000"/>
+          <w:sz w:val="21"/>
+          <w:szCs w:val="24"/>
+        </w:rPr>
+        <w:t>Wij</w:t>
+      </w:r>
+      <w:r>
+        <w:rPr>
+          <w:rFonts w:ascii="Source Code Pro" w:hAnsi="Source Code Pro"/>
+          <w:b w:val="false"/>
+          <w:bCs w:val="false"/>
+          <w:color w:val="0000E3"/>
+          <w:sz w:val="21"/>
+          <w:szCs w:val="24"/>
+        </w:rPr>
+        <w:t xml:space="preserve">(p+1) </w:t>
+      </w:r>
+      <w:r>
+        <w:rPr>
+          <w:rFonts w:ascii="Source Code Pro" w:hAnsi="Source Code Pro"/>
+          <w:b w:val="false"/>
+          <w:bCs w:val="false"/>
+          <w:color w:val="FF0000"/>
+          <w:sz w:val="21"/>
+          <w:szCs w:val="24"/>
+        </w:rPr>
+        <w:t>= Wij</w:t>
+      </w:r>
+      <w:r>
+        <w:rPr>
+          <w:rFonts w:ascii="Source Code Pro" w:hAnsi="Source Code Pro"/>
+          <w:b w:val="false"/>
+          <w:bCs w:val="false"/>
+          <w:color w:val="0000EB"/>
+          <w:sz w:val="21"/>
+          <w:szCs w:val="24"/>
+        </w:rPr>
+        <w:t>(p)</w:t>
+      </w:r>
+      <w:r>
+        <w:rPr>
+          <w:rFonts w:ascii="Source Code Pro" w:hAnsi="Source Code Pro"/>
+          <w:b w:val="false"/>
+          <w:bCs w:val="false"/>
+          <w:color w:val="FF0000"/>
+          <w:sz w:val="21"/>
+          <w:szCs w:val="24"/>
+        </w:rPr>
+        <w:t xml:space="preserve"> +ΔWij</w:t>
+      </w:r>
+      <w:r>
+        <w:rPr>
+          <w:rFonts w:ascii="Source Code Pro" w:hAnsi="Source Code Pro"/>
+          <w:b w:val="false"/>
+          <w:bCs w:val="false"/>
+          <w:color w:val="0000FF"/>
+          <w:sz w:val="21"/>
+          <w:szCs w:val="24"/>
+        </w:rPr>
+        <w:t>(p+1)</w:t>
+        <w:br/>
+        <w:t>θ</w:t>
+      </w:r>
+      <w:r>
+        <w:rPr>
+          <w:rFonts w:ascii="Source Code Pro" w:hAnsi="Source Code Pro"/>
+          <w:b w:val="false"/>
+          <w:bCs w:val="false"/>
+          <w:color w:val="0000FF"/>
+          <w:position w:val="-6"/>
+          <w:sz w:val="17"/>
+          <w:sz w:val="21"/>
+          <w:szCs w:val="24"/>
+        </w:rPr>
+        <w:t>i</w:t>
+      </w:r>
+      <w:r>
+        <w:rPr>
+          <w:rFonts w:ascii="Source Code Pro" w:hAnsi="Source Code Pro"/>
+          <w:b w:val="false"/>
+          <w:bCs w:val="false"/>
+          <w:color w:val="FF0000"/>
+          <w:sz w:val="21"/>
+          <w:szCs w:val="24"/>
+        </w:rPr>
+        <w:t>(p+1)</w:t>
+      </w:r>
+      <w:r>
+        <w:rPr>
+          <w:rFonts w:ascii="Source Code Pro" w:hAnsi="Source Code Pro"/>
+          <w:b w:val="false"/>
+          <w:bCs w:val="false"/>
+          <w:color w:val="0000FF"/>
+          <w:sz w:val="21"/>
+          <w:szCs w:val="24"/>
+        </w:rPr>
+        <w:t>= Δθ</w:t>
+      </w:r>
+      <w:r>
+        <w:rPr>
+          <w:rFonts w:ascii="Source Code Pro" w:hAnsi="Source Code Pro"/>
+          <w:b w:val="false"/>
+          <w:bCs w:val="false"/>
+          <w:color w:val="0000FF"/>
+          <w:position w:val="-6"/>
+          <w:sz w:val="17"/>
+          <w:sz w:val="21"/>
+          <w:szCs w:val="24"/>
+        </w:rPr>
+        <w:t>i</w:t>
+      </w:r>
+      <w:r>
+        <w:rPr>
+          <w:rFonts w:ascii="Source Code Pro" w:hAnsi="Source Code Pro"/>
+          <w:b w:val="false"/>
+          <w:bCs w:val="false"/>
+          <w:color w:val="FF0000"/>
+          <w:sz w:val="21"/>
+          <w:szCs w:val="24"/>
+        </w:rPr>
+        <w:t>(p)</w:t>
+      </w:r>
+      <w:r>
+        <w:rPr>
+          <w:rFonts w:ascii="Source Code Pro" w:hAnsi="Source Code Pro"/>
+          <w:b w:val="false"/>
+          <w:bCs w:val="false"/>
+          <w:color w:val="0000FF"/>
+          <w:sz w:val="21"/>
+          <w:szCs w:val="24"/>
+        </w:rPr>
+        <w:t xml:space="preserve"> + Δθ</w:t>
+      </w:r>
+      <w:r>
+        <w:rPr>
+          <w:rFonts w:ascii="Source Code Pro" w:hAnsi="Source Code Pro"/>
+          <w:b w:val="false"/>
+          <w:bCs w:val="false"/>
+          <w:color w:val="0000FF"/>
+          <w:position w:val="-6"/>
+          <w:sz w:val="17"/>
+          <w:sz w:val="21"/>
+          <w:szCs w:val="24"/>
+        </w:rPr>
+        <w:t>i</w:t>
+      </w:r>
+      <w:r>
+        <w:rPr>
+          <w:rFonts w:ascii="Source Code Pro" w:hAnsi="Source Code Pro"/>
+          <w:b w:val="false"/>
+          <w:bCs w:val="false"/>
+          <w:color w:val="FF0000"/>
+          <w:sz w:val="21"/>
+          <w:szCs w:val="24"/>
+        </w:rPr>
+        <w:t>(p+1)</w:t>
+      </w:r>
+    </w:p>
+    <w:p>
+      <w:pPr>
+        <w:pStyle w:val="Normal"/>
+        <w:rPr>
+          <w:rFonts w:ascii="Source Code Pro" w:hAnsi="Source Code Pro"/>
+          <w:color w:val="FF0000"/>
+          <w:sz w:val="21"/>
+          <w:szCs w:val="24"/>
+        </w:rPr>
+      </w:pPr>
+      <w:r>
+        <w:rPr>
+          <w:b w:val="false"/>
+          <w:bCs w:val="false"/>
+        </w:rPr>
+      </w:r>
+    </w:p>
+    <w:p>
+      <w:pPr>
+        <w:pStyle w:val="Normal"/>
+        <w:rPr>
+          <w:b w:val="false"/>
+          <w:b w:val="false"/>
+          <w:bCs w:val="false"/>
+          <w:color w:val="000000"/>
+        </w:rPr>
+      </w:pPr>
+      <w:r>
+        <w:rPr>
+          <w:rFonts w:ascii="Source Code Pro" w:hAnsi="Source Code Pro"/>
+          <w:b w:val="false"/>
+          <w:bCs w:val="false"/>
+          <w:color w:val="000000"/>
+          <w:sz w:val="21"/>
+          <w:szCs w:val="24"/>
+        </w:rPr>
+        <w:t>Pythonically it is written as</w:t>
+      </w:r>
+    </w:p>
+    <w:p>
+      <w:pPr>
+        <w:pStyle w:val="Normal"/>
+        <w:rPr>
+          <w:b w:val="false"/>
+          <w:b w:val="false"/>
+          <w:bCs w:val="false"/>
+        </w:rPr>
+      </w:pPr>
+      <w:r>
+        <w:rPr>
+          <w:b w:val="false"/>
+          <w:bCs w:val="false"/>
+        </w:rPr>
+        <w:t>w14 = w14 + dw14</w:t>
+      </w:r>
+    </w:p>
+    <w:p>
+      <w:pPr>
+        <w:pStyle w:val="Normal"/>
+        <w:rPr>
+          <w:b w:val="false"/>
+          <w:b w:val="false"/>
+          <w:bCs w:val="false"/>
+        </w:rPr>
+      </w:pPr>
+      <w:r>
+        <w:rPr>
+          <w:b w:val="false"/>
+          <w:bCs w:val="false"/>
+        </w:rPr>
+        <w:t>w23 = w23 + dw23</w:t>
+      </w:r>
+    </w:p>
+    <w:p>
+      <w:pPr>
+        <w:pStyle w:val="Normal"/>
+        <w:rPr>
+          <w:b w:val="false"/>
+          <w:b w:val="false"/>
+          <w:bCs w:val="false"/>
+        </w:rPr>
+      </w:pPr>
+      <w:r>
+        <w:rPr>
+          <w:b w:val="false"/>
+          <w:bCs w:val="false"/>
+        </w:rPr>
+        <w:t>w24 = w24 + dw24</w:t>
+      </w:r>
+    </w:p>
+    <w:p>
+      <w:pPr>
+        <w:pStyle w:val="Normal"/>
+        <w:rPr>
+          <w:b w:val="false"/>
+          <w:b w:val="false"/>
+          <w:bCs w:val="false"/>
+        </w:rPr>
+      </w:pPr>
+      <w:r>
+        <w:rPr>
+          <w:b w:val="false"/>
+          <w:bCs w:val="false"/>
+        </w:rPr>
+        <w:t>w35 = w35 + dw35</w:t>
+      </w:r>
+    </w:p>
+    <w:p>
+      <w:pPr>
+        <w:pStyle w:val="Normal"/>
+        <w:rPr>
+          <w:b w:val="false"/>
+          <w:b w:val="false"/>
+          <w:bCs w:val="false"/>
+        </w:rPr>
+      </w:pPr>
+      <w:r>
+        <w:rPr>
+          <w:b w:val="false"/>
+          <w:bCs w:val="false"/>
+        </w:rPr>
+        <w:t>w45 = w45 + dw45</w:t>
+      </w:r>
+    </w:p>
+    <w:p>
+      <w:pPr>
+        <w:pStyle w:val="Normal"/>
+        <w:rPr>
+          <w:b w:val="false"/>
+          <w:b w:val="false"/>
+          <w:bCs w:val="false"/>
+        </w:rPr>
+      </w:pPr>
+      <w:r>
+        <w:rPr>
+          <w:b w:val="false"/>
+          <w:bCs w:val="false"/>
+        </w:rPr>
+        <w:t>t3 = t3 + dt3</w:t>
+      </w:r>
+    </w:p>
+    <w:p>
+      <w:pPr>
+        <w:pStyle w:val="Normal"/>
+        <w:rPr>
+          <w:b w:val="false"/>
+          <w:b w:val="false"/>
+          <w:bCs w:val="false"/>
+        </w:rPr>
+      </w:pPr>
+      <w:r>
+        <w:rPr>
+          <w:b w:val="false"/>
+          <w:bCs w:val="false"/>
+        </w:rPr>
+        <w:t>t4 = t4 + dt4</w:t>
+      </w:r>
+    </w:p>
+    <w:p>
+      <w:pPr>
+        <w:pStyle w:val="Normal"/>
+        <w:rPr>
+          <w:b w:val="false"/>
+          <w:b w:val="false"/>
+          <w:bCs w:val="false"/>
+        </w:rPr>
+      </w:pPr>
+      <w:r>
+        <w:rPr>
+          <w:b w:val="false"/>
+          <w:bCs w:val="false"/>
+        </w:rPr>
+        <w:t>t5 = t5 + dt5</w:t>
+      </w:r>
+    </w:p>
+    <w:p>
+      <w:pPr>
+        <w:pStyle w:val="Normal"/>
+        <w:rPr>
+          <w:rFonts w:ascii="Source Code Pro" w:hAnsi="Source Code Pro"/>
+          <w:b/>
+          <w:b/>
+          <w:bCs/>
+          <w:color w:val="000000"/>
+          <w:sz w:val="21"/>
+          <w:szCs w:val="24"/>
+        </w:rPr>
+      </w:pPr>
+      <w:r>
+        <w:rPr/>
+      </w:r>
+    </w:p>
+    <w:p>
+      <w:pPr>
+        <w:pStyle w:val="PreformattedText"/>
+        <w:rPr>
+          <w:color w:val="000000"/>
+        </w:rPr>
+      </w:pPr>
+      <w:r>
+        <w:rPr>
+          <w:b w:val="false"/>
+          <w:bCs w:val="false"/>
+        </w:rPr>
+      </w:r>
+    </w:p>
+    <w:p>
+      <w:pPr>
+        <w:pStyle w:val="PreformattedText"/>
+        <w:rPr>
+          <w:color w:val="000000"/>
+        </w:rPr>
+      </w:pPr>
+      <w:r>
+        <w:rPr/>
+      </w:r>
+    </w:p>
+    <w:p>
+      <w:pPr>
+        <w:pStyle w:val="PreformattedText"/>
+        <w:rPr>
+          <w:color w:val="000000"/>
+        </w:rPr>
+      </w:pPr>
+      <w:r>
+        <w:rPr/>
+      </w:r>
+    </w:p>
+    <w:p>
+      <w:pPr>
+        <w:pStyle w:val="PreformattedText"/>
+        <w:rPr>
+          <w:color w:val="000000"/>
+        </w:rPr>
+      </w:pPr>
+      <w:r>
+        <w:rPr/>
+      </w:r>
+    </w:p>
+    <w:p>
+      <w:pPr>
+        <w:pStyle w:val="PreformattedText"/>
+        <w:rPr>
+          <w:color w:val="000000"/>
+        </w:rPr>
+      </w:pPr>
+      <w:r>
+        <w:rPr>
+          <w:color w:val="000000"/>
+        </w:rPr>
+      </w:r>
+    </w:p>
+    <w:p>
+      <w:pPr>
+        <w:pStyle w:val="PreformattedText"/>
+        <w:rPr>
+          <w:color w:val="000000"/>
+        </w:rPr>
+      </w:pPr>
+      <w:r>
+        <w:rPr>
+          <w:color w:val="000000"/>
+        </w:rPr>
+      </w:r>
+    </w:p>
+    <w:p>
+      <w:pPr>
+        <w:pStyle w:val="PreformattedText"/>
+        <w:rPr>
+          <w:rFonts w:ascii="Source Code Pro" w:hAnsi="Source Code Pro"/>
+          <w:b/>
+          <w:b/>
+          <w:bCs/>
+          <w:sz w:val="21"/>
+          <w:szCs w:val="24"/>
+        </w:rPr>
+      </w:pPr>
+      <w:r>
+        <w:rPr>
+          <w:rFonts w:ascii="Source Code Pro" w:hAnsi="Source Code Pro"/>
+          <w:b/>
+          <w:bCs/>
+          <w:sz w:val="21"/>
+          <w:szCs w:val="24"/>
         </w:rPr>
       </w:r>
     </w:p>
@@ -3927,7 +4682,7 @@
           <w:szCs w:val="24"/>
         </w:rPr>
         <w:drawing>
-          <wp:anchor behindDoc="0" distT="0" distB="0" distL="0" distR="0" simplePos="0" locked="0" layoutInCell="1" allowOverlap="1" relativeHeight="9">
+          <wp:anchor behindDoc="0" distT="0" distB="0" distL="0" distR="0" simplePos="0" locked="0" layoutInCell="1" allowOverlap="1" relativeHeight="7">
             <wp:simplePos x="0" y="0"/>
             <wp:positionH relativeFrom="column">
               <wp:posOffset>213995</wp:posOffset>
@@ -3938,7 +4693,7 @@
             <wp:extent cx="5819775" cy="10458450"/>
             <wp:effectExtent l="0" t="0" r="0" b="0"/>
             <wp:wrapSquare wrapText="largest"/>
-            <wp:docPr id="10" name="Image1" descr="" title=""/>
+            <wp:docPr id="10" name="Image1" descr=""/>
             <wp:cNvGraphicFramePr>
               <a:graphicFrameLocks xmlns:a="http://schemas.openxmlformats.org/drawingml/2006/main" noChangeAspect="1"/>
             </wp:cNvGraphicFramePr>
@@ -3946,7 +4701,7 @@
               <a:graphicData uri="http://schemas.openxmlformats.org/drawingml/2006/picture">
                 <pic:pic xmlns:pic="http://schemas.openxmlformats.org/drawingml/2006/picture">
                   <pic:nvPicPr>
-                    <pic:cNvPr id="10" name="Image1" descr="" title=""/>
+                    <pic:cNvPr id="10" name="Image1" descr=""/>
                     <pic:cNvPicPr>
                       <a:picLocks noChangeAspect="1" noChangeArrowheads="1"/>
                     </pic:cNvPicPr>
@@ -4014,27 +4769,16 @@
     <w:p>
       <w:pPr>
         <w:pStyle w:val="Normal"/>
-        <w:rPr>
-          <w:rFonts w:ascii="Abyssinica SIL" w:hAnsi="Abyssinica SIL"/>
-          <w:color w:val="000000"/>
-          <w:sz w:val="24"/>
-          <w:szCs w:val="24"/>
-        </w:rPr>
-      </w:pPr>
-      <w:r>
-        <w:rPr>
-          <w:rFonts w:ascii="Abyssinica SIL" w:hAnsi="Abyssinica SIL"/>
-          <w:color w:val="000000"/>
-          <w:sz w:val="24"/>
-          <w:szCs w:val="24"/>
-        </w:rPr>
+        <w:rPr/>
+      </w:pPr>
+      <w:r>
+        <w:rPr/>
       </w:r>
     </w:p>
     <w:sectPr>
       <w:type w:val="continuous"/>
       <w:pgSz w:w="11906" w:h="16838"/>
       <w:pgMar w:left="1134" w:right="1134" w:header="0" w:top="1134" w:footer="0" w:bottom="1134" w:gutter="0"/>
-      <w:pgNumType w:fmt="decimal"/>
       <w:formProt w:val="false"/>
       <w:textDirection w:val="lrTb"/>
       <w:docGrid w:type="default" w:linePitch="312" w:charSpace="4294961151"/>
@@ -4049,15 +4793,12 @@
     <w:rPrDefault>
       <w:rPr>
         <w:rFonts w:ascii="Liberation Serif" w:hAnsi="Liberation Serif" w:eastAsia="Noto Sans CJK SC Regular" w:cs="FreeSans"/>
-        <w:sz w:val="24"/>
         <w:szCs w:val="24"/>
         <w:lang w:val="en-IN" w:eastAsia="zh-CN" w:bidi="hi-IN"/>
       </w:rPr>
     </w:rPrDefault>
     <w:pPrDefault>
-      <w:pPr>
-        <w:widowControl/>
-      </w:pPr>
+      <w:pPr/>
     </w:pPrDefault>
   </w:docDefaults>
   <w:style w:type="paragraph" w:styleId="Normal">
@@ -4065,10 +4806,12 @@
     <w:qFormat/>
     <w:pPr>
       <w:widowControl/>
+      <w:bidi w:val="0"/>
+      <w:jc w:val="left"/>
     </w:pPr>
     <w:rPr>
       <w:rFonts w:ascii="Liberation Serif" w:hAnsi="Liberation Serif" w:eastAsia="Noto Sans CJK SC Regular" w:cs="FreeSans"/>
-      <w:color w:val="auto"/>
+      <w:color w:val="00000A"/>
       <w:sz w:val="24"/>
       <w:szCs w:val="24"/>
       <w:lang w:val="en-IN" w:eastAsia="zh-CN" w:bidi="hi-IN"/>
@@ -4153,8 +4896,8 @@
       </w:tabs>
       <w:bidi w:val="0"/>
       <w:spacing w:lineRule="auto" w:line="240" w:before="0" w:after="0"/>
-      <w:ind w:start="0" w:end="0" w:hanging="0"/>
-      <w:jc w:val="start"/>
+      <w:ind w:left="0" w:right="0" w:hanging="0"/>
+      <w:jc w:val="left"/>
     </w:pPr>
     <w:rPr>
       <w:rFonts w:ascii="FreeSans" w:hAnsi="FreeSans" w:eastAsia="DejaVu Sans" w:cs="Liberation Sans"/>
@@ -4193,8 +4936,8 @@
       </w:tabs>
       <w:bidi w:val="0"/>
       <w:spacing w:lineRule="auto" w:line="240" w:before="0" w:after="0"/>
-      <w:ind w:start="0" w:end="0" w:hanging="0"/>
-      <w:jc w:val="start"/>
+      <w:ind w:left="0" w:right="0" w:hanging="0"/>
+      <w:jc w:val="left"/>
     </w:pPr>
     <w:rPr>
       <w:rFonts w:ascii="FreeSans" w:hAnsi="FreeSans"/>
@@ -4231,8 +4974,8 @@
       </w:tabs>
       <w:bidi w:val="0"/>
       <w:spacing w:lineRule="auto" w:line="240" w:before="0" w:after="0"/>
-      <w:ind w:start="0" w:end="0" w:hanging="0"/>
-      <w:jc w:val="start"/>
+      <w:ind w:left="0" w:right="0" w:hanging="0"/>
+      <w:jc w:val="left"/>
     </w:pPr>
     <w:rPr>
       <w:rFonts w:ascii="FreeSans" w:hAnsi="FreeSans"/>
@@ -4269,8 +5012,8 @@
       </w:tabs>
       <w:bidi w:val="0"/>
       <w:spacing w:lineRule="auto" w:line="240" w:before="0" w:after="0"/>
-      <w:ind w:start="0" w:end="0" w:hanging="0"/>
-      <w:jc w:val="start"/>
+      <w:ind w:left="0" w:right="0" w:hanging="0"/>
+      <w:jc w:val="left"/>
     </w:pPr>
     <w:rPr>
       <w:rFonts w:ascii="FreeSans" w:hAnsi="FreeSans"/>
@@ -4307,8 +5050,8 @@
       </w:tabs>
       <w:bidi w:val="0"/>
       <w:spacing w:lineRule="auto" w:line="240" w:before="0" w:after="0"/>
-      <w:ind w:start="0" w:end="0" w:hanging="0"/>
-      <w:jc w:val="start"/>
+      <w:ind w:left="0" w:right="0" w:hanging="0"/>
+      <w:jc w:val="left"/>
     </w:pPr>
     <w:rPr>
       <w:rFonts w:ascii="FreeSans" w:hAnsi="FreeSans"/>
@@ -4345,8 +5088,8 @@
       </w:tabs>
       <w:bidi w:val="0"/>
       <w:spacing w:lineRule="auto" w:line="240" w:before="0" w:after="0"/>
-      <w:ind w:start="0" w:end="0" w:hanging="0"/>
-      <w:jc w:val="start"/>
+      <w:ind w:left="0" w:right="0" w:hanging="0"/>
+      <w:jc w:val="left"/>
     </w:pPr>
     <w:rPr>
       <w:rFonts w:ascii="FreeSans" w:hAnsi="FreeSans"/>
@@ -4383,8 +5126,8 @@
       </w:tabs>
       <w:bidi w:val="0"/>
       <w:spacing w:lineRule="auto" w:line="240" w:before="0" w:after="0"/>
-      <w:ind w:start="0" w:end="0" w:hanging="0"/>
-      <w:jc w:val="start"/>
+      <w:ind w:left="0" w:right="0" w:hanging="0"/>
+      <w:jc w:val="left"/>
     </w:pPr>
     <w:rPr>
       <w:rFonts w:ascii="FreeSans" w:hAnsi="FreeSans"/>
@@ -4421,7 +5164,7 @@
       </w:tabs>
       <w:bidi w:val="0"/>
       <w:spacing w:lineRule="auto" w:line="240" w:before="0" w:after="0"/>
-      <w:ind w:start="0" w:end="0" w:hanging="0"/>
+      <w:ind w:left="0" w:right="0" w:hanging="0"/>
       <w:jc w:val="center"/>
     </w:pPr>
     <w:rPr>
@@ -4459,7 +5202,7 @@
       </w:tabs>
       <w:bidi w:val="0"/>
       <w:spacing w:lineRule="auto" w:line="240" w:before="57" w:after="57"/>
-      <w:ind w:start="0" w:end="113" w:hanging="0"/>
+      <w:ind w:left="0" w:right="113" w:hanging="0"/>
       <w:jc w:val="center"/>
     </w:pPr>
     <w:rPr>
@@ -4497,8 +5240,8 @@
       </w:tabs>
       <w:bidi w:val="0"/>
       <w:spacing w:lineRule="auto" w:line="240" w:before="0" w:after="0"/>
-      <w:ind w:start="0" w:end="0" w:hanging="0"/>
-      <w:jc w:val="start"/>
+      <w:ind w:left="0" w:right="0" w:hanging="0"/>
+      <w:jc w:val="left"/>
     </w:pPr>
     <w:rPr>
       <w:rFonts w:ascii="FreeSans" w:hAnsi="FreeSans"/>
@@ -4534,8 +5277,8 @@
       </w:tabs>
       <w:bidi w:val="0"/>
       <w:spacing w:lineRule="auto" w:line="240" w:before="139" w:after="0"/>
-      <w:ind w:start="0" w:end="0" w:hanging="0"/>
-      <w:jc w:val="start"/>
+      <w:ind w:left="0" w:right="0" w:hanging="0"/>
+      <w:jc w:val="left"/>
     </w:pPr>
     <w:rPr>
       <w:rFonts w:ascii="FreeSans" w:hAnsi="FreeSans" w:eastAsia="DejaVu Sans" w:cs="Liberation Sans"/>
@@ -4573,8 +5316,8 @@
       </w:tabs>
       <w:bidi w:val="0"/>
       <w:spacing w:lineRule="auto" w:line="240" w:before="120" w:after="0"/>
-      <w:ind w:start="0" w:end="0" w:hanging="0"/>
-      <w:jc w:val="start"/>
+      <w:ind w:left="0" w:right="0" w:hanging="0"/>
+      <w:jc w:val="left"/>
     </w:pPr>
     <w:rPr>
       <w:rFonts w:ascii="FreeSans" w:hAnsi="FreeSans"/>
@@ -4609,8 +5352,8 @@
       </w:tabs>
       <w:bidi w:val="0"/>
       <w:spacing w:lineRule="auto" w:line="240" w:before="110" w:after="0"/>
-      <w:ind w:start="0" w:end="0" w:hanging="0"/>
-      <w:jc w:val="start"/>
+      <w:ind w:left="0" w:right="0" w:hanging="0"/>
+      <w:jc w:val="left"/>
     </w:pPr>
     <w:rPr>
       <w:rFonts w:ascii="FreeSans" w:hAnsi="FreeSans"/>
@@ -4645,8 +5388,8 @@
       </w:tabs>
       <w:bidi w:val="0"/>
       <w:spacing w:lineRule="auto" w:line="240" w:before="100" w:after="0"/>
-      <w:ind w:start="0" w:end="0" w:hanging="0"/>
-      <w:jc w:val="start"/>
+      <w:ind w:left="0" w:right="0" w:hanging="0"/>
+      <w:jc w:val="left"/>
     </w:pPr>
     <w:rPr>
       <w:rFonts w:ascii="FreeSans" w:hAnsi="FreeSans"/>
@@ -4681,8 +5424,8 @@
       </w:tabs>
       <w:bidi w:val="0"/>
       <w:spacing w:lineRule="auto" w:line="240" w:before="100" w:after="0"/>
-      <w:ind w:start="0" w:end="0" w:hanging="0"/>
-      <w:jc w:val="start"/>
+      <w:ind w:left="0" w:right="0" w:hanging="0"/>
+      <w:jc w:val="left"/>
     </w:pPr>
     <w:rPr>
       <w:rFonts w:ascii="FreeSans" w:hAnsi="FreeSans"/>
@@ -4717,8 +5460,8 @@
       </w:tabs>
       <w:bidi w:val="0"/>
       <w:spacing w:lineRule="auto" w:line="240" w:before="100" w:after="0"/>
-      <w:ind w:start="0" w:end="0" w:hanging="0"/>
-      <w:jc w:val="start"/>
+      <w:ind w:left="0" w:right="0" w:hanging="0"/>
+      <w:jc w:val="left"/>
     </w:pPr>
     <w:rPr>
       <w:rFonts w:ascii="FreeSans" w:hAnsi="FreeSans"/>
@@ -4753,8 +5496,8 @@
       </w:tabs>
       <w:bidi w:val="0"/>
       <w:spacing w:lineRule="auto" w:line="240" w:before="100" w:after="0"/>
-      <w:ind w:start="0" w:end="0" w:hanging="0"/>
-      <w:jc w:val="start"/>
+      <w:ind w:left="0" w:right="0" w:hanging="0"/>
+      <w:jc w:val="left"/>
     </w:pPr>
     <w:rPr>
       <w:rFonts w:ascii="FreeSans" w:hAnsi="FreeSans"/>
@@ -4789,8 +5532,8 @@
       </w:tabs>
       <w:bidi w:val="0"/>
       <w:spacing w:lineRule="auto" w:line="240" w:before="100" w:after="0"/>
-      <w:ind w:start="0" w:end="0" w:hanging="0"/>
-      <w:jc w:val="start"/>
+      <w:ind w:left="0" w:right="0" w:hanging="0"/>
+      <w:jc w:val="left"/>
     </w:pPr>
     <w:rPr>
       <w:rFonts w:ascii="FreeSans" w:hAnsi="FreeSans"/>
@@ -4825,8 +5568,8 @@
       </w:tabs>
       <w:bidi w:val="0"/>
       <w:spacing w:lineRule="auto" w:line="240" w:before="100" w:after="0"/>
-      <w:ind w:start="0" w:end="0" w:hanging="0"/>
-      <w:jc w:val="start"/>
+      <w:ind w:left="0" w:right="0" w:hanging="0"/>
+      <w:jc w:val="left"/>
     </w:pPr>
     <w:rPr>
       <w:rFonts w:ascii="FreeSans" w:hAnsi="FreeSans"/>
@@ -4863,7 +5606,7 @@
       </w:tabs>
       <w:bidi w:val="0"/>
       <w:spacing w:lineRule="auto" w:line="240" w:before="0" w:after="0"/>
-      <w:ind w:start="0" w:end="0" w:hanging="0"/>
+      <w:ind w:left="0" w:right="0" w:hanging="0"/>
       <w:jc w:val="center"/>
     </w:pPr>
     <w:rPr>
@@ -4903,7 +5646,7 @@
       </w:tabs>
       <w:bidi w:val="0"/>
       <w:spacing w:lineRule="auto" w:line="240" w:before="139" w:after="0"/>
-      <w:ind w:start="215" w:end="0" w:hanging="0"/>
+      <w:ind w:left="215" w:right="0" w:hanging="0"/>
       <w:jc w:val="center"/>
     </w:pPr>
     <w:rPr>
@@ -4943,8 +5686,8 @@
       </w:tabs>
       <w:bidi w:val="0"/>
       <w:spacing w:lineRule="auto" w:line="240" w:before="90" w:after="0"/>
-      <w:ind w:start="0" w:end="0" w:hanging="0"/>
-      <w:jc w:val="start"/>
+      <w:ind w:left="0" w:right="0" w:hanging="0"/>
+      <w:jc w:val="left"/>
     </w:pPr>
     <w:rPr>
       <w:rFonts w:ascii="FreeSans" w:hAnsi="FreeSans" w:eastAsia="DejaVu Sans" w:cs="Liberation Sans"/>
@@ -4983,8 +5726,8 @@
       </w:tabs>
       <w:bidi w:val="0"/>
       <w:spacing w:lineRule="auto" w:line="240" w:before="0" w:after="0"/>
-      <w:ind w:start="0" w:end="0" w:hanging="0"/>
-      <w:jc w:val="start"/>
+      <w:ind w:left="0" w:right="0" w:hanging="0"/>
+      <w:jc w:val="left"/>
     </w:pPr>
     <w:rPr>
       <w:rFonts w:ascii="Times New Roman" w:hAnsi="Times New Roman" w:eastAsia="DejaVu Sans" w:cs="Liberation Sans"/>
@@ -5010,7 +5753,7 @@
     </w:pPr>
     <w:rPr>
       <w:rFonts w:ascii="Liberation Serif" w:hAnsi="Liberation Serif" w:eastAsia="DejaVu Sans" w:cs="Liberation Sans"/>
-      <w:color w:val="auto"/>
+      <w:color w:val="00000A"/>
       <w:sz w:val="24"/>
       <w:szCs w:val="24"/>
       <w:lang w:val="en-IN" w:eastAsia="zh-CN" w:bidi="hi-IN"/>
@@ -5023,8 +5766,8 @@
       <w:widowControl/>
       <w:bidi w:val="0"/>
       <w:spacing w:lineRule="atLeast" w:line="200" w:before="0" w:after="0"/>
-      <w:ind w:start="0" w:end="0" w:hanging="0"/>
-      <w:jc w:val="start"/>
+      <w:ind w:left="0" w:right="0" w:hanging="0"/>
+      <w:jc w:val="left"/>
     </w:pPr>
     <w:rPr>
       <w:rFonts w:ascii="FreeSans" w:hAnsi="FreeSans" w:eastAsia="DejaVu Sans" w:cs="Liberation Sans"/>
@@ -5040,7 +5783,7 @@
     <w:qFormat/>
     <w:pPr>
       <w:spacing w:lineRule="atLeast" w:line="200" w:before="0" w:after="0"/>
-      <w:ind w:start="0" w:end="0" w:hanging="0"/>
+      <w:ind w:left="0" w:right="0" w:hanging="0"/>
     </w:pPr>
     <w:rPr>
       <w:rFonts w:ascii="FreeSans" w:hAnsi="FreeSans"/>
@@ -5054,7 +5797,7 @@
     <w:qFormat/>
     <w:pPr>
       <w:spacing w:lineRule="atLeast" w:line="200" w:before="0" w:after="0"/>
-      <w:ind w:start="0" w:end="0" w:hanging="0"/>
+      <w:ind w:left="0" w:right="0" w:hanging="0"/>
     </w:pPr>
     <w:rPr>
       <w:rFonts w:ascii="FreeSans" w:hAnsi="FreeSans"/>
@@ -5068,7 +5811,7 @@
     <w:qFormat/>
     <w:pPr>
       <w:spacing w:lineRule="atLeast" w:line="200" w:before="0" w:after="0"/>
-      <w:ind w:start="0" w:end="0" w:hanging="0"/>
+      <w:ind w:left="0" w:right="0" w:hanging="0"/>
     </w:pPr>
     <w:rPr>
       <w:rFonts w:ascii="FreeSans" w:hAnsi="FreeSans"/>
@@ -5082,7 +5825,7 @@
     <w:qFormat/>
     <w:pPr>
       <w:spacing w:lineRule="atLeast" w:line="200" w:before="0" w:after="0"/>
-      <w:ind w:start="0" w:end="0" w:hanging="0"/>
+      <w:ind w:left="0" w:right="0" w:hanging="0"/>
     </w:pPr>
     <w:rPr>
       <w:rFonts w:ascii="FreeSans" w:hAnsi="FreeSans"/>
@@ -5096,7 +5839,7 @@
     <w:qFormat/>
     <w:pPr>
       <w:spacing w:lineRule="atLeast" w:line="200" w:before="0" w:after="0"/>
-      <w:ind w:start="0" w:end="0" w:hanging="0"/>
+      <w:ind w:left="0" w:right="0" w:hanging="0"/>
     </w:pPr>
     <w:rPr>
       <w:rFonts w:ascii="FreeSans" w:hAnsi="FreeSans"/>
@@ -5110,7 +5853,7 @@
     <w:qFormat/>
     <w:pPr>
       <w:spacing w:lineRule="atLeast" w:line="200" w:before="0" w:after="0"/>
-      <w:ind w:start="0" w:end="0" w:hanging="0"/>
+      <w:ind w:left="0" w:right="0" w:hanging="0"/>
     </w:pPr>
     <w:rPr>
       <w:rFonts w:ascii="FreeSans" w:hAnsi="FreeSans"/>
@@ -5124,7 +5867,7 @@
     <w:qFormat/>
     <w:pPr>
       <w:spacing w:lineRule="atLeast" w:line="200" w:before="0" w:after="0"/>
-      <w:ind w:start="0" w:end="0" w:hanging="0"/>
+      <w:ind w:left="0" w:right="0" w:hanging="0"/>
     </w:pPr>
     <w:rPr>
       <w:rFonts w:ascii="FreeSans" w:hAnsi="FreeSans"/>
@@ -5138,7 +5881,7 @@
     <w:qFormat/>
     <w:pPr>
       <w:spacing w:lineRule="atLeast" w:line="200" w:before="0" w:after="0"/>
-      <w:ind w:start="0" w:end="0" w:hanging="0"/>
+      <w:ind w:left="0" w:right="0" w:hanging="0"/>
     </w:pPr>
     <w:rPr>
       <w:rFonts w:ascii="FreeSans" w:hAnsi="FreeSans"/>
@@ -5152,7 +5895,7 @@
     <w:qFormat/>
     <w:pPr>
       <w:spacing w:lineRule="atLeast" w:line="200" w:before="0" w:after="0"/>
-      <w:ind w:start="0" w:end="0" w:hanging="0"/>
+      <w:ind w:left="0" w:right="0" w:hanging="0"/>
     </w:pPr>
     <w:rPr>
       <w:rFonts w:ascii="FreeSans" w:hAnsi="FreeSans"/>
@@ -5166,7 +5909,7 @@
     <w:qFormat/>
     <w:pPr>
       <w:spacing w:lineRule="atLeast" w:line="200" w:before="0" w:after="0"/>
-      <w:ind w:start="0" w:end="0" w:hanging="0"/>
+      <w:ind w:left="0" w:right="0" w:hanging="0"/>
     </w:pPr>
     <w:rPr>
       <w:rFonts w:ascii="FreeSans" w:hAnsi="FreeSans"/>
@@ -5180,7 +5923,7 @@
     <w:qFormat/>
     <w:pPr>
       <w:spacing w:lineRule="atLeast" w:line="200" w:before="0" w:after="0"/>
-      <w:ind w:start="0" w:end="0" w:hanging="0"/>
+      <w:ind w:left="0" w:right="0" w:hanging="0"/>
     </w:pPr>
     <w:rPr>
       <w:rFonts w:ascii="FreeSans" w:hAnsi="FreeSans"/>
@@ -5194,7 +5937,7 @@
     <w:qFormat/>
     <w:pPr>
       <w:spacing w:lineRule="atLeast" w:line="200" w:before="0" w:after="0"/>
-      <w:ind w:start="0" w:end="0" w:hanging="0"/>
+      <w:ind w:left="0" w:right="0" w:hanging="0"/>
     </w:pPr>
     <w:rPr>
       <w:rFonts w:ascii="FreeSans" w:hAnsi="FreeSans"/>
@@ -5208,7 +5951,7 @@
     <w:qFormat/>
     <w:pPr>
       <w:spacing w:lineRule="atLeast" w:line="200" w:before="0" w:after="0"/>
-      <w:ind w:start="0" w:end="0" w:hanging="0"/>
+      <w:ind w:left="0" w:right="0" w:hanging="0"/>
     </w:pPr>
     <w:rPr>
       <w:rFonts w:ascii="FreeSans" w:hAnsi="FreeSans"/>
@@ -5222,7 +5965,7 @@
     <w:qFormat/>
     <w:pPr>
       <w:spacing w:lineRule="atLeast" w:line="200" w:before="0" w:after="0"/>
-      <w:ind w:start="0" w:end="0" w:hanging="0"/>
+      <w:ind w:left="0" w:right="0" w:hanging="0"/>
     </w:pPr>
     <w:rPr>
       <w:rFonts w:ascii="FreeSans" w:hAnsi="FreeSans"/>
@@ -5236,7 +5979,7 @@
     <w:qFormat/>
     <w:pPr>
       <w:spacing w:lineRule="atLeast" w:line="200" w:before="0" w:after="0"/>
-      <w:ind w:start="0" w:end="0" w:hanging="0"/>
+      <w:ind w:left="0" w:right="0" w:hanging="0"/>
     </w:pPr>
     <w:rPr>
       <w:rFonts w:ascii="FreeSans" w:hAnsi="FreeSans"/>
@@ -5250,7 +5993,7 @@
     <w:qFormat/>
     <w:pPr>
       <w:spacing w:lineRule="atLeast" w:line="200" w:before="0" w:after="0"/>
-      <w:ind w:start="0" w:end="0" w:hanging="0"/>
+      <w:ind w:left="0" w:right="0" w:hanging="0"/>
     </w:pPr>
     <w:rPr>
       <w:rFonts w:ascii="FreeSans" w:hAnsi="FreeSans"/>
@@ -5264,7 +6007,7 @@
     <w:qFormat/>
     <w:pPr>
       <w:spacing w:lineRule="atLeast" w:line="200" w:before="0" w:after="0"/>
-      <w:ind w:start="0" w:end="0" w:hanging="0"/>
+      <w:ind w:left="0" w:right="0" w:hanging="0"/>
     </w:pPr>
     <w:rPr>
       <w:rFonts w:ascii="FreeSans" w:hAnsi="FreeSans"/>
@@ -5278,7 +6021,7 @@
     <w:qFormat/>
     <w:pPr>
       <w:spacing w:lineRule="atLeast" w:line="200" w:before="0" w:after="0"/>
-      <w:ind w:start="0" w:end="0" w:hanging="0"/>
+      <w:ind w:left="0" w:right="0" w:hanging="0"/>
     </w:pPr>
     <w:rPr>
       <w:rFonts w:ascii="FreeSans" w:hAnsi="FreeSans"/>
@@ -5292,7 +6035,7 @@
     <w:qFormat/>
     <w:pPr>
       <w:spacing w:lineRule="atLeast" w:line="200" w:before="0" w:after="0"/>
-      <w:ind w:start="0" w:end="0" w:hanging="0"/>
+      <w:ind w:left="0" w:right="0" w:hanging="0"/>
     </w:pPr>
     <w:rPr>
       <w:rFonts w:ascii="FreeSans" w:hAnsi="FreeSans"/>
@@ -5306,7 +6049,7 @@
     <w:qFormat/>
     <w:pPr>
       <w:spacing w:lineRule="atLeast" w:line="200" w:before="0" w:after="0"/>
-      <w:ind w:start="0" w:end="0" w:hanging="0"/>
+      <w:ind w:left="0" w:right="0" w:hanging="0"/>
     </w:pPr>
     <w:rPr>
       <w:rFonts w:ascii="FreeSans" w:hAnsi="FreeSans"/>
@@ -5320,7 +6063,7 @@
     <w:qFormat/>
     <w:pPr>
       <w:spacing w:lineRule="atLeast" w:line="200" w:before="0" w:after="0"/>
-      <w:ind w:start="0" w:end="0" w:hanging="0"/>
+      <w:ind w:left="0" w:right="0" w:hanging="0"/>
     </w:pPr>
     <w:rPr>
       <w:rFonts w:ascii="FreeSans" w:hAnsi="FreeSans"/>
@@ -5334,7 +6077,7 @@
     <w:qFormat/>
     <w:pPr>
       <w:spacing w:lineRule="atLeast" w:line="200" w:before="0" w:after="0"/>
-      <w:ind w:start="0" w:end="0" w:hanging="0"/>
+      <w:ind w:left="0" w:right="0" w:hanging="0"/>
     </w:pPr>
     <w:rPr>
       <w:rFonts w:ascii="FreeSans" w:hAnsi="FreeSans"/>
@@ -5348,7 +6091,7 @@
     <w:qFormat/>
     <w:pPr>
       <w:spacing w:lineRule="atLeast" w:line="200" w:before="0" w:after="0"/>
-      <w:ind w:start="0" w:end="0" w:hanging="0"/>
+      <w:ind w:left="0" w:right="0" w:hanging="0"/>
     </w:pPr>
     <w:rPr>
       <w:rFonts w:ascii="FreeSans" w:hAnsi="FreeSans"/>
@@ -5362,7 +6105,7 @@
     <w:qFormat/>
     <w:pPr>
       <w:spacing w:lineRule="atLeast" w:line="200" w:before="0" w:after="0"/>
-      <w:ind w:start="0" w:end="0" w:hanging="0"/>
+      <w:ind w:left="0" w:right="0" w:hanging="0"/>
     </w:pPr>
     <w:rPr>
       <w:rFonts w:ascii="FreeSans" w:hAnsi="FreeSans"/>
@@ -5376,7 +6119,7 @@
     <w:qFormat/>
     <w:pPr>
       <w:spacing w:lineRule="atLeast" w:line="200" w:before="0" w:after="0"/>
-      <w:ind w:start="0" w:end="0" w:hanging="0"/>
+      <w:ind w:left="0" w:right="0" w:hanging="0"/>
     </w:pPr>
     <w:rPr>
       <w:rFonts w:ascii="FreeSans" w:hAnsi="FreeSans"/>
@@ -5390,7 +6133,7 @@
     <w:qFormat/>
     <w:pPr>
       <w:spacing w:lineRule="atLeast" w:line="200" w:before="0" w:after="0"/>
-      <w:ind w:start="0" w:end="0" w:hanging="0"/>
+      <w:ind w:left="0" w:right="0" w:hanging="0"/>
     </w:pPr>
     <w:rPr>
       <w:rFonts w:ascii="FreeSans" w:hAnsi="FreeSans"/>
@@ -5404,7 +6147,7 @@
     <w:qFormat/>
     <w:pPr>
       <w:spacing w:lineRule="atLeast" w:line="200" w:before="0" w:after="0"/>
-      <w:ind w:start="0" w:end="0" w:hanging="0"/>
+      <w:ind w:left="0" w:right="0" w:hanging="0"/>
     </w:pPr>
     <w:rPr>
       <w:rFonts w:ascii="FreeSans" w:hAnsi="FreeSans"/>
@@ -5418,7 +6161,7 @@
     <w:qFormat/>
     <w:pPr>
       <w:spacing w:lineRule="atLeast" w:line="200" w:before="0" w:after="0"/>
-      <w:ind w:start="0" w:end="0" w:hanging="0"/>
+      <w:ind w:left="0" w:right="0" w:hanging="0"/>
     </w:pPr>
     <w:rPr>
       <w:rFonts w:ascii="FreeSans" w:hAnsi="FreeSans"/>
@@ -5432,7 +6175,7 @@
     <w:qFormat/>
     <w:pPr>
       <w:spacing w:lineRule="atLeast" w:line="200" w:before="0" w:after="0"/>
-      <w:ind w:start="0" w:end="0" w:hanging="0"/>
+      <w:ind w:left="0" w:right="0" w:hanging="0"/>
     </w:pPr>
     <w:rPr>
       <w:rFonts w:ascii="FreeSans" w:hAnsi="FreeSans"/>
@@ -5446,7 +6189,7 @@
     <w:qFormat/>
     <w:pPr>
       <w:spacing w:lineRule="atLeast" w:line="200" w:before="0" w:after="0"/>
-      <w:ind w:start="0" w:end="0" w:hanging="0"/>
+      <w:ind w:left="0" w:right="0" w:hanging="0"/>
     </w:pPr>
     <w:rPr>
       <w:rFonts w:ascii="FreeSans" w:hAnsi="FreeSans"/>
@@ -5460,7 +6203,7 @@
     <w:qFormat/>
     <w:pPr>
       <w:spacing w:lineRule="atLeast" w:line="200" w:before="0" w:after="0"/>
-      <w:ind w:start="0" w:end="0" w:hanging="0"/>
+      <w:ind w:left="0" w:right="0" w:hanging="0"/>
     </w:pPr>
     <w:rPr>
       <w:rFonts w:ascii="FreeSans" w:hAnsi="FreeSans"/>
@@ -5474,7 +6217,7 @@
     <w:qFormat/>
     <w:pPr>
       <w:spacing w:lineRule="atLeast" w:line="200" w:before="0" w:after="0"/>
-      <w:ind w:start="0" w:end="0" w:hanging="0"/>
+      <w:ind w:left="0" w:right="0" w:hanging="0"/>
     </w:pPr>
     <w:rPr>
       <w:rFonts w:ascii="FreeSans" w:hAnsi="FreeSans"/>
@@ -5488,7 +6231,7 @@
     <w:qFormat/>
     <w:pPr>
       <w:spacing w:lineRule="atLeast" w:line="200" w:before="0" w:after="0"/>
-      <w:ind w:start="0" w:end="0" w:hanging="0"/>
+      <w:ind w:left="0" w:right="0" w:hanging="0"/>
     </w:pPr>
     <w:rPr>
       <w:rFonts w:ascii="FreeSans" w:hAnsi="FreeSans"/>
@@ -5517,8 +6260,8 @@
       </w:tabs>
       <w:bidi w:val="0"/>
       <w:spacing w:lineRule="auto" w:line="240" w:before="0" w:after="0"/>
-      <w:ind w:start="0" w:end="0" w:hanging="0"/>
-      <w:jc w:val="start"/>
+      <w:ind w:left="0" w:right="0" w:hanging="0"/>
+      <w:jc w:val="left"/>
     </w:pPr>
     <w:rPr>
       <w:rFonts w:ascii="Times New Roman" w:hAnsi="Times New Roman" w:eastAsia="DejaVu Sans" w:cs="Liberation Sans"/>
@@ -5544,7 +6287,7 @@
     </w:pPr>
     <w:rPr>
       <w:rFonts w:ascii="Liberation Serif" w:hAnsi="Liberation Serif" w:eastAsia="DejaVu Sans" w:cs="Liberation Sans"/>
-      <w:color w:val="auto"/>
+      <w:color w:val="00000A"/>
       <w:sz w:val="24"/>
       <w:szCs w:val="24"/>
       <w:lang w:val="en-IN" w:eastAsia="zh-CN" w:bidi="hi-IN"/>
@@ -5571,8 +6314,8 @@
       </w:tabs>
       <w:bidi w:val="0"/>
       <w:spacing w:lineRule="auto" w:line="240" w:before="90" w:after="0"/>
-      <w:ind w:start="0" w:end="0" w:hanging="0"/>
-      <w:jc w:val="start"/>
+      <w:ind w:left="0" w:right="0" w:hanging="0"/>
+      <w:jc w:val="left"/>
     </w:pPr>
     <w:rPr>
       <w:rFonts w:ascii="FreeSans" w:hAnsi="FreeSans" w:eastAsia="DejaVu Sans" w:cs="Liberation Sans"/>
@@ -5610,8 +6353,8 @@
       </w:tabs>
       <w:bidi w:val="0"/>
       <w:spacing w:lineRule="auto" w:line="240" w:before="139" w:after="0"/>
-      <w:ind w:start="0" w:end="0" w:hanging="0"/>
-      <w:jc w:val="start"/>
+      <w:ind w:left="0" w:right="0" w:hanging="0"/>
+      <w:jc w:val="left"/>
     </w:pPr>
     <w:rPr>
       <w:rFonts w:ascii="FreeSans" w:hAnsi="FreeSans" w:eastAsia="DejaVu Sans" w:cs="Liberation Sans"/>
@@ -5649,8 +6392,8 @@
       </w:tabs>
       <w:bidi w:val="0"/>
       <w:spacing w:lineRule="auto" w:line="240" w:before="120" w:after="0"/>
-      <w:ind w:start="0" w:end="0" w:hanging="0"/>
-      <w:jc w:val="start"/>
+      <w:ind w:left="0" w:right="0" w:hanging="0"/>
+      <w:jc w:val="left"/>
     </w:pPr>
     <w:rPr>
       <w:rFonts w:ascii="FreeSans" w:hAnsi="FreeSans"/>
@@ -5685,8 +6428,8 @@
       </w:tabs>
       <w:bidi w:val="0"/>
       <w:spacing w:lineRule="auto" w:line="240" w:before="110" w:after="0"/>
-      <w:ind w:start="0" w:end="0" w:hanging="0"/>
-      <w:jc w:val="start"/>
+      <w:ind w:left="0" w:right="0" w:hanging="0"/>
+      <w:jc w:val="left"/>
     </w:pPr>
     <w:rPr>
       <w:rFonts w:ascii="FreeSans" w:hAnsi="FreeSans"/>
@@ -5721,8 +6464,8 @@
       </w:tabs>
       <w:bidi w:val="0"/>
       <w:spacing w:lineRule="auto" w:line="240" w:before="100" w:after="0"/>
-      <w:ind w:start="0" w:end="0" w:hanging="0"/>
-      <w:jc w:val="start"/>
+      <w:ind w:left="0" w:right="0" w:hanging="0"/>
+      <w:jc w:val="left"/>
     </w:pPr>
     <w:rPr>
       <w:rFonts w:ascii="FreeSans" w:hAnsi="FreeSans"/>
@@ -5757,8 +6500,8 @@
       </w:tabs>
       <w:bidi w:val="0"/>
       <w:spacing w:lineRule="auto" w:line="240" w:before="100" w:after="0"/>
-      <w:ind w:start="0" w:end="0" w:hanging="0"/>
-      <w:jc w:val="start"/>
+      <w:ind w:left="0" w:right="0" w:hanging="0"/>
+      <w:jc w:val="left"/>
     </w:pPr>
     <w:rPr>
       <w:rFonts w:ascii="FreeSans" w:hAnsi="FreeSans"/>
@@ -5793,8 +6536,8 @@
       </w:tabs>
       <w:bidi w:val="0"/>
       <w:spacing w:lineRule="auto" w:line="240" w:before="100" w:after="0"/>
-      <w:ind w:start="0" w:end="0" w:hanging="0"/>
-      <w:jc w:val="start"/>
+      <w:ind w:left="0" w:right="0" w:hanging="0"/>
+      <w:jc w:val="left"/>
     </w:pPr>
     <w:rPr>
       <w:rFonts w:ascii="FreeSans" w:hAnsi="FreeSans"/>
@@ -5829,8 +6572,8 @@
       </w:tabs>
       <w:bidi w:val="0"/>
       <w:spacing w:lineRule="auto" w:line="240" w:before="100" w:after="0"/>
-      <w:ind w:start="0" w:end="0" w:hanging="0"/>
-      <w:jc w:val="start"/>
+      <w:ind w:left="0" w:right="0" w:hanging="0"/>
+      <w:jc w:val="left"/>
     </w:pPr>
     <w:rPr>
       <w:rFonts w:ascii="FreeSans" w:hAnsi="FreeSans"/>
@@ -5865,8 +6608,8 @@
       </w:tabs>
       <w:bidi w:val="0"/>
       <w:spacing w:lineRule="auto" w:line="240" w:before="100" w:after="0"/>
-      <w:ind w:start="0" w:end="0" w:hanging="0"/>
-      <w:jc w:val="start"/>
+      <w:ind w:left="0" w:right="0" w:hanging="0"/>
+      <w:jc w:val="left"/>
     </w:pPr>
     <w:rPr>
       <w:rFonts w:ascii="FreeSans" w:hAnsi="FreeSans"/>
@@ -5901,8 +6644,8 @@
       </w:tabs>
       <w:bidi w:val="0"/>
       <w:spacing w:lineRule="auto" w:line="240" w:before="100" w:after="0"/>
-      <w:ind w:start="0" w:end="0" w:hanging="0"/>
-      <w:jc w:val="start"/>
+      <w:ind w:left="0" w:right="0" w:hanging="0"/>
+      <w:jc w:val="left"/>
     </w:pPr>
     <w:rPr>
       <w:rFonts w:ascii="FreeSans" w:hAnsi="FreeSans"/>
@@ -5938,8 +6681,8 @@
       </w:tabs>
       <w:bidi w:val="0"/>
       <w:spacing w:lineRule="auto" w:line="240" w:before="139" w:after="0"/>
-      <w:ind w:start="0" w:end="0" w:hanging="0"/>
-      <w:jc w:val="start"/>
+      <w:ind w:left="0" w:right="0" w:hanging="0"/>
+      <w:jc w:val="left"/>
     </w:pPr>
     <w:rPr>
       <w:rFonts w:ascii="FreeSans" w:hAnsi="FreeSans" w:eastAsia="DejaVu Sans" w:cs="Liberation Sans"/>
@@ -5977,8 +6720,8 @@
       </w:tabs>
       <w:bidi w:val="0"/>
       <w:spacing w:lineRule="auto" w:line="240" w:before="120" w:after="0"/>
-      <w:ind w:start="0" w:end="0" w:hanging="0"/>
-      <w:jc w:val="start"/>
+      <w:ind w:left="0" w:right="0" w:hanging="0"/>
+      <w:jc w:val="left"/>
     </w:pPr>
     <w:rPr>
       <w:rFonts w:ascii="FreeSans" w:hAnsi="FreeSans"/>
@@ -6013,8 +6756,8 @@
       </w:tabs>
       <w:bidi w:val="0"/>
       <w:spacing w:lineRule="auto" w:line="240" w:before="110" w:after="0"/>
-      <w:ind w:start="0" w:end="0" w:hanging="0"/>
-      <w:jc w:val="start"/>
+      <w:ind w:left="0" w:right="0" w:hanging="0"/>
+      <w:jc w:val="left"/>
     </w:pPr>
     <w:rPr>
       <w:rFonts w:ascii="FreeSans" w:hAnsi="FreeSans"/>
@@ -6049,8 +6792,8 @@
       </w:tabs>
       <w:bidi w:val="0"/>
       <w:spacing w:lineRule="auto" w:line="240" w:before="100" w:after="0"/>
-      <w:ind w:start="0" w:end="0" w:hanging="0"/>
-      <w:jc w:val="start"/>
+      <w:ind w:left="0" w:right="0" w:hanging="0"/>
+      <w:jc w:val="left"/>
     </w:pPr>
     <w:rPr>
       <w:rFonts w:ascii="FreeSans" w:hAnsi="FreeSans"/>
@@ -6085,8 +6828,8 @@
       </w:tabs>
       <w:bidi w:val="0"/>
       <w:spacing w:lineRule="auto" w:line="240" w:before="100" w:after="0"/>
-      <w:ind w:start="0" w:end="0" w:hanging="0"/>
-      <w:jc w:val="start"/>
+      <w:ind w:left="0" w:right="0" w:hanging="0"/>
+      <w:jc w:val="left"/>
     </w:pPr>
     <w:rPr>
       <w:rFonts w:ascii="FreeSans" w:hAnsi="FreeSans"/>
@@ -6121,8 +6864,8 @@
       </w:tabs>
       <w:bidi w:val="0"/>
       <w:spacing w:lineRule="auto" w:line="240" w:before="100" w:after="0"/>
-      <w:ind w:start="0" w:end="0" w:hanging="0"/>
-      <w:jc w:val="start"/>
+      <w:ind w:left="0" w:right="0" w:hanging="0"/>
+      <w:jc w:val="left"/>
     </w:pPr>
     <w:rPr>
       <w:rFonts w:ascii="FreeSans" w:hAnsi="FreeSans"/>
@@ -6157,8 +6900,8 @@
       </w:tabs>
       <w:bidi w:val="0"/>
       <w:spacing w:lineRule="auto" w:line="240" w:before="100" w:after="0"/>
-      <w:ind w:start="0" w:end="0" w:hanging="0"/>
-      <w:jc w:val="start"/>
+      <w:ind w:left="0" w:right="0" w:hanging="0"/>
+      <w:jc w:val="left"/>
     </w:pPr>
     <w:rPr>
       <w:rFonts w:ascii="FreeSans" w:hAnsi="FreeSans"/>
@@ -6193,8 +6936,8 @@
       </w:tabs>
       <w:bidi w:val="0"/>
       <w:spacing w:lineRule="auto" w:line="240" w:before="100" w:after="0"/>
-      <w:ind w:start="0" w:end="0" w:hanging="0"/>
-      <w:jc w:val="start"/>
+      <w:ind w:left="0" w:right="0" w:hanging="0"/>
+      <w:jc w:val="left"/>
     </w:pPr>
     <w:rPr>
       <w:rFonts w:ascii="FreeSans" w:hAnsi="FreeSans"/>
@@ -6229,8 +6972,8 @@
       </w:tabs>
       <w:bidi w:val="0"/>
       <w:spacing w:lineRule="auto" w:line="240" w:before="100" w:after="0"/>
-      <w:ind w:start="0" w:end="0" w:hanging="0"/>
-      <w:jc w:val="start"/>
+      <w:ind w:left="0" w:right="0" w:hanging="0"/>
+      <w:jc w:val="left"/>
     </w:pPr>
     <w:rPr>
       <w:rFonts w:ascii="FreeSans" w:hAnsi="FreeSans"/>
@@ -6267,7 +7010,7 @@
       </w:tabs>
       <w:bidi w:val="0"/>
       <w:spacing w:lineRule="auto" w:line="240" w:before="0" w:after="0"/>
-      <w:ind w:start="0" w:end="0" w:hanging="0"/>
+      <w:ind w:left="0" w:right="0" w:hanging="0"/>
       <w:jc w:val="center"/>
     </w:pPr>
     <w:rPr>
@@ -6307,7 +7050,7 @@
       </w:tabs>
       <w:bidi w:val="0"/>
       <w:spacing w:lineRule="auto" w:line="240" w:before="139" w:after="0"/>
-      <w:ind w:start="215" w:end="0" w:hanging="0"/>
+      <w:ind w:left="215" w:right="0" w:hanging="0"/>
       <w:jc w:val="center"/>
     </w:pPr>
     <w:rPr>
@@ -6347,8 +7090,8 @@
       </w:tabs>
       <w:bidi w:val="0"/>
       <w:spacing w:lineRule="auto" w:line="240" w:before="90" w:after="0"/>
-      <w:ind w:start="0" w:end="0" w:hanging="0"/>
-      <w:jc w:val="start"/>
+      <w:ind w:left="0" w:right="0" w:hanging="0"/>
+      <w:jc w:val="left"/>
     </w:pPr>
     <w:rPr>
       <w:rFonts w:ascii="FreeSans" w:hAnsi="FreeSans" w:eastAsia="DejaVu Sans" w:cs="Liberation Sans"/>
@@ -6372,11 +7115,11 @@
     <w:pPr>
       <w:widowControl/>
       <w:bidi w:val="0"/>
-      <w:jc w:val="start"/>
+      <w:jc w:val="left"/>
     </w:pPr>
     <w:rPr>
       <w:rFonts w:ascii="Liberation Serif" w:hAnsi="Liberation Serif" w:eastAsia="DejaVu Sans" w:cs="Liberation Sans"/>
-      <w:color w:val="auto"/>
+      <w:color w:val="00000A"/>
       <w:sz w:val="24"/>
       <w:szCs w:val="24"/>
       <w:lang w:val="en-IN" w:eastAsia="zh-CN" w:bidi="hi-IN"/>
@@ -6392,7 +7135,7 @@
     </w:pPr>
     <w:rPr>
       <w:rFonts w:ascii="Liberation Serif" w:hAnsi="Liberation Serif" w:eastAsia="DejaVu Sans" w:cs="Liberation Sans"/>
-      <w:color w:val="auto"/>
+      <w:color w:val="00000A"/>
       <w:sz w:val="24"/>
       <w:szCs w:val="24"/>
       <w:lang w:val="en-IN" w:eastAsia="zh-CN" w:bidi="hi-IN"/>
@@ -6418,8 +7161,8 @@
       </w:tabs>
       <w:bidi w:val="0"/>
       <w:spacing w:lineRule="auto" w:line="240" w:before="139" w:after="0"/>
-      <w:ind w:start="0" w:end="0" w:hanging="0"/>
-      <w:jc w:val="start"/>
+      <w:ind w:left="0" w:right="0" w:hanging="0"/>
+      <w:jc w:val="left"/>
     </w:pPr>
     <w:rPr>
       <w:rFonts w:ascii="FreeSans" w:hAnsi="FreeSans" w:eastAsia="DejaVu Sans" w:cs="Liberation Sans"/>
@@ -6457,8 +7200,8 @@
       </w:tabs>
       <w:bidi w:val="0"/>
       <w:spacing w:lineRule="auto" w:line="240" w:before="120" w:after="0"/>
-      <w:ind w:start="0" w:end="0" w:hanging="0"/>
-      <w:jc w:val="start"/>
+      <w:ind w:left="0" w:right="0" w:hanging="0"/>
+      <w:jc w:val="left"/>
     </w:pPr>
     <w:rPr>
       <w:rFonts w:ascii="FreeSans" w:hAnsi="FreeSans"/>
@@ -6493,8 +7236,8 @@
       </w:tabs>
       <w:bidi w:val="0"/>
       <w:spacing w:lineRule="auto" w:line="240" w:before="110" w:after="0"/>
-      <w:ind w:start="0" w:end="0" w:hanging="0"/>
-      <w:jc w:val="start"/>
+      <w:ind w:left="0" w:right="0" w:hanging="0"/>
+      <w:jc w:val="left"/>
     </w:pPr>
     <w:rPr>
       <w:rFonts w:ascii="FreeSans" w:hAnsi="FreeSans"/>
@@ -6529,8 +7272,8 @@
       </w:tabs>
       <w:bidi w:val="0"/>
       <w:spacing w:lineRule="auto" w:line="240" w:before="100" w:after="0"/>
-      <w:ind w:start="0" w:end="0" w:hanging="0"/>
-      <w:jc w:val="start"/>
+      <w:ind w:left="0" w:right="0" w:hanging="0"/>
+      <w:jc w:val="left"/>
     </w:pPr>
     <w:rPr>
       <w:rFonts w:ascii="FreeSans" w:hAnsi="FreeSans"/>
@@ -6565,8 +7308,8 @@
       </w:tabs>
       <w:bidi w:val="0"/>
       <w:spacing w:lineRule="auto" w:line="240" w:before="100" w:after="0"/>
-      <w:ind w:start="0" w:end="0" w:hanging="0"/>
-      <w:jc w:val="start"/>
+      <w:ind w:left="0" w:right="0" w:hanging="0"/>
+      <w:jc w:val="left"/>
     </w:pPr>
     <w:rPr>
       <w:rFonts w:ascii="FreeSans" w:hAnsi="FreeSans"/>
@@ -6601,8 +7344,8 @@
       </w:tabs>
       <w:bidi w:val="0"/>
       <w:spacing w:lineRule="auto" w:line="240" w:before="100" w:after="0"/>
-      <w:ind w:start="0" w:end="0" w:hanging="0"/>
-      <w:jc w:val="start"/>
+      <w:ind w:left="0" w:right="0" w:hanging="0"/>
+      <w:jc w:val="left"/>
     </w:pPr>
     <w:rPr>
       <w:rFonts w:ascii="FreeSans" w:hAnsi="FreeSans"/>
@@ -6637,8 +7380,8 @@
       </w:tabs>
       <w:bidi w:val="0"/>
       <w:spacing w:lineRule="auto" w:line="240" w:before="100" w:after="0"/>
-      <w:ind w:start="0" w:end="0" w:hanging="0"/>
-      <w:jc w:val="start"/>
+      <w:ind w:left="0" w:right="0" w:hanging="0"/>
+      <w:jc w:val="left"/>
     </w:pPr>
     <w:rPr>
       <w:rFonts w:ascii="FreeSans" w:hAnsi="FreeSans"/>
@@ -6673,8 +7416,8 @@
       </w:tabs>
       <w:bidi w:val="0"/>
       <w:spacing w:lineRule="auto" w:line="240" w:before="100" w:after="0"/>
-      <w:ind w:start="0" w:end="0" w:hanging="0"/>
-      <w:jc w:val="start"/>
+      <w:ind w:left="0" w:right="0" w:hanging="0"/>
+      <w:jc w:val="left"/>
     </w:pPr>
     <w:rPr>
       <w:rFonts w:ascii="FreeSans" w:hAnsi="FreeSans"/>
@@ -6709,8 +7452,8 @@
       </w:tabs>
       <w:bidi w:val="0"/>
       <w:spacing w:lineRule="auto" w:line="240" w:before="100" w:after="0"/>
-      <w:ind w:start="0" w:end="0" w:hanging="0"/>
-      <w:jc w:val="start"/>
+      <w:ind w:left="0" w:right="0" w:hanging="0"/>
+      <w:jc w:val="left"/>
     </w:pPr>
     <w:rPr>
       <w:rFonts w:ascii="FreeSans" w:hAnsi="FreeSans"/>
@@ -6747,7 +7490,7 @@
       </w:tabs>
       <w:bidi w:val="0"/>
       <w:spacing w:lineRule="auto" w:line="240" w:before="0" w:after="0"/>
-      <w:ind w:start="0" w:end="0" w:hanging="0"/>
+      <w:ind w:left="0" w:right="0" w:hanging="0"/>
       <w:jc w:val="center"/>
     </w:pPr>
     <w:rPr>
@@ -6787,7 +7530,7 @@
       </w:tabs>
       <w:bidi w:val="0"/>
       <w:spacing w:lineRule="auto" w:line="240" w:before="139" w:after="0"/>
-      <w:ind w:start="215" w:end="0" w:hanging="0"/>
+      <w:ind w:left="215" w:right="0" w:hanging="0"/>
       <w:jc w:val="center"/>
     </w:pPr>
     <w:rPr>
@@ -6827,8 +7570,8 @@
       </w:tabs>
       <w:bidi w:val="0"/>
       <w:spacing w:lineRule="auto" w:line="240" w:before="90" w:after="0"/>
-      <w:ind w:start="0" w:end="0" w:hanging="0"/>
-      <w:jc w:val="start"/>
+      <w:ind w:left="0" w:right="0" w:hanging="0"/>
+      <w:jc w:val="left"/>
     </w:pPr>
     <w:rPr>
       <w:rFonts w:ascii="FreeSans" w:hAnsi="FreeSans" w:eastAsia="DejaVu Sans" w:cs="Liberation Sans"/>
@@ -6852,11 +7595,11 @@
     <w:pPr>
       <w:widowControl/>
       <w:bidi w:val="0"/>
-      <w:jc w:val="start"/>
+      <w:jc w:val="left"/>
     </w:pPr>
     <w:rPr>
       <w:rFonts w:ascii="Liberation Serif" w:hAnsi="Liberation Serif" w:eastAsia="DejaVu Sans" w:cs="Liberation Sans"/>
-      <w:color w:val="auto"/>
+      <w:color w:val="00000A"/>
       <w:sz w:val="24"/>
       <w:szCs w:val="24"/>
       <w:lang w:val="en-IN" w:eastAsia="zh-CN" w:bidi="hi-IN"/>
@@ -6872,7 +7615,7 @@
     </w:pPr>
     <w:rPr>
       <w:rFonts w:ascii="Liberation Serif" w:hAnsi="Liberation Serif" w:eastAsia="DejaVu Sans" w:cs="Liberation Sans"/>
-      <w:color w:val="auto"/>
+      <w:color w:val="00000A"/>
       <w:sz w:val="24"/>
       <w:szCs w:val="24"/>
       <w:lang w:val="en-IN" w:eastAsia="zh-CN" w:bidi="hi-IN"/>
@@ -6898,8 +7641,8 @@
       </w:tabs>
       <w:bidi w:val="0"/>
       <w:spacing w:lineRule="auto" w:line="240" w:before="139" w:after="0"/>
-      <w:ind w:start="0" w:end="0" w:hanging="0"/>
-      <w:jc w:val="start"/>
+      <w:ind w:left="0" w:right="0" w:hanging="0"/>
+      <w:jc w:val="left"/>
     </w:pPr>
     <w:rPr>
       <w:rFonts w:ascii="FreeSans" w:hAnsi="FreeSans" w:eastAsia="DejaVu Sans" w:cs="Liberation Sans"/>
@@ -6937,8 +7680,8 @@
       </w:tabs>
       <w:bidi w:val="0"/>
       <w:spacing w:lineRule="auto" w:line="240" w:before="120" w:after="0"/>
-      <w:ind w:start="0" w:end="0" w:hanging="0"/>
-      <w:jc w:val="start"/>
+      <w:ind w:left="0" w:right="0" w:hanging="0"/>
+      <w:jc w:val="left"/>
     </w:pPr>
     <w:rPr>
       <w:rFonts w:ascii="FreeSans" w:hAnsi="FreeSans"/>
@@ -6973,8 +7716,8 @@
       </w:tabs>
       <w:bidi w:val="0"/>
       <w:spacing w:lineRule="auto" w:line="240" w:before="110" w:after="0"/>
-      <w:ind w:start="0" w:end="0" w:hanging="0"/>
-      <w:jc w:val="start"/>
+      <w:ind w:left="0" w:right="0" w:hanging="0"/>
+      <w:jc w:val="left"/>
     </w:pPr>
     <w:rPr>
       <w:rFonts w:ascii="FreeSans" w:hAnsi="FreeSans"/>
@@ -7009,8 +7752,8 @@
       </w:tabs>
       <w:bidi w:val="0"/>
       <w:spacing w:lineRule="auto" w:line="240" w:before="100" w:after="0"/>
-      <w:ind w:start="0" w:end="0" w:hanging="0"/>
-      <w:jc w:val="start"/>
+      <w:ind w:left="0" w:right="0" w:hanging="0"/>
+      <w:jc w:val="left"/>
     </w:pPr>
     <w:rPr>
       <w:rFonts w:ascii="FreeSans" w:hAnsi="FreeSans"/>
@@ -7045,8 +7788,8 @@
       </w:tabs>
       <w:bidi w:val="0"/>
       <w:spacing w:lineRule="auto" w:line="240" w:before="100" w:after="0"/>
-      <w:ind w:start="0" w:end="0" w:hanging="0"/>
-      <w:jc w:val="start"/>
+      <w:ind w:left="0" w:right="0" w:hanging="0"/>
+      <w:jc w:val="left"/>
     </w:pPr>
     <w:rPr>
       <w:rFonts w:ascii="FreeSans" w:hAnsi="FreeSans"/>
@@ -7081,8 +7824,8 @@
       </w:tabs>
       <w:bidi w:val="0"/>
       <w:spacing w:lineRule="auto" w:line="240" w:before="100" w:after="0"/>
-      <w:ind w:start="0" w:end="0" w:hanging="0"/>
-      <w:jc w:val="start"/>
+      <w:ind w:left="0" w:right="0" w:hanging="0"/>
+      <w:jc w:val="left"/>
     </w:pPr>
     <w:rPr>
       <w:rFonts w:ascii="FreeSans" w:hAnsi="FreeSans"/>
@@ -7117,8 +7860,8 @@
       </w:tabs>
       <w:bidi w:val="0"/>
       <w:spacing w:lineRule="auto" w:line="240" w:before="100" w:after="0"/>
-      <w:ind w:start="0" w:end="0" w:hanging="0"/>
-      <w:jc w:val="start"/>
+      <w:ind w:left="0" w:right="0" w:hanging="0"/>
+      <w:jc w:val="left"/>
     </w:pPr>
     <w:rPr>
       <w:rFonts w:ascii="FreeSans" w:hAnsi="FreeSans"/>
@@ -7153,8 +7896,8 @@
       </w:tabs>
       <w:bidi w:val="0"/>
       <w:spacing w:lineRule="auto" w:line="240" w:before="100" w:after="0"/>
-      <w:ind w:start="0" w:end="0" w:hanging="0"/>
-      <w:jc w:val="start"/>
+      <w:ind w:left="0" w:right="0" w:hanging="0"/>
+      <w:jc w:val="left"/>
     </w:pPr>
     <w:rPr>
       <w:rFonts w:ascii="FreeSans" w:hAnsi="FreeSans"/>
@@ -7189,8 +7932,8 @@
       </w:tabs>
       <w:bidi w:val="0"/>
       <w:spacing w:lineRule="auto" w:line="240" w:before="100" w:after="0"/>
-      <w:ind w:start="0" w:end="0" w:hanging="0"/>
-      <w:jc w:val="start"/>
+      <w:ind w:left="0" w:right="0" w:hanging="0"/>
+      <w:jc w:val="left"/>
     </w:pPr>
     <w:rPr>
       <w:rFonts w:ascii="FreeSans" w:hAnsi="FreeSans"/>
@@ -7227,7 +7970,7 @@
       </w:tabs>
       <w:bidi w:val="0"/>
       <w:spacing w:lineRule="auto" w:line="240" w:before="0" w:after="0"/>
-      <w:ind w:start="0" w:end="0" w:hanging="0"/>
+      <w:ind w:left="0" w:right="0" w:hanging="0"/>
       <w:jc w:val="center"/>
     </w:pPr>
     <w:rPr>
@@ -7267,7 +8010,7 @@
       </w:tabs>
       <w:bidi w:val="0"/>
       <w:spacing w:lineRule="auto" w:line="240" w:before="139" w:after="0"/>
-      <w:ind w:start="215" w:end="0" w:hanging="0"/>
+      <w:ind w:left="215" w:right="0" w:hanging="0"/>
       <w:jc w:val="center"/>
     </w:pPr>
     <w:rPr>
@@ -7307,8 +8050,8 @@
       </w:tabs>
       <w:bidi w:val="0"/>
       <w:spacing w:lineRule="auto" w:line="240" w:before="90" w:after="0"/>
-      <w:ind w:start="0" w:end="0" w:hanging="0"/>
-      <w:jc w:val="start"/>
+      <w:ind w:left="0" w:right="0" w:hanging="0"/>
+      <w:jc w:val="left"/>
     </w:pPr>
     <w:rPr>
       <w:rFonts w:ascii="FreeSans" w:hAnsi="FreeSans" w:eastAsia="DejaVu Sans" w:cs="Liberation Sans"/>
@@ -7332,11 +8075,11 @@
     <w:pPr>
       <w:widowControl/>
       <w:bidi w:val="0"/>
-      <w:jc w:val="start"/>
+      <w:jc w:val="left"/>
     </w:pPr>
     <w:rPr>
       <w:rFonts w:ascii="Liberation Serif" w:hAnsi="Liberation Serif" w:eastAsia="DejaVu Sans" w:cs="Liberation Sans"/>
-      <w:color w:val="auto"/>
+      <w:color w:val="00000A"/>
       <w:sz w:val="24"/>
       <w:szCs w:val="24"/>
       <w:lang w:val="en-IN" w:eastAsia="zh-CN" w:bidi="hi-IN"/>
@@ -7352,7 +8095,7 @@
     </w:pPr>
     <w:rPr>
       <w:rFonts w:ascii="Liberation Serif" w:hAnsi="Liberation Serif" w:eastAsia="DejaVu Sans" w:cs="Liberation Sans"/>
-      <w:color w:val="auto"/>
+      <w:color w:val="00000A"/>
       <w:sz w:val="24"/>
       <w:szCs w:val="24"/>
       <w:lang w:val="en-IN" w:eastAsia="zh-CN" w:bidi="hi-IN"/>

</xml_diff>